<commit_message>
main.sty : raccourci sbsec sbbsec styles.sty : gestion du préfix pour activer et desactiver styles.sty : option contre erreur d'orthographe styles.sty :  \num -> \titlenum (conflit avec une kernel cmd) adddoc.sty : } manquant adddoc.sty : \pathlogo -> appathlogo (conflit ac main.sty)
</commit_message>
<xml_diff>
--- a/tex/latex/documentation/Main.docx
+++ b/tex/latex/documentation/Main.docx
@@ -771,161 +771,163 @@
           <w:numId w:val="2"/>
         </w:numPr>
         <w:rPr>
-          <w:sz w:val="24"/>
-          <w:szCs w:val="24"/>
-          <w:lang w:val="fr-FR"/>
-        </w:rPr>
-      </w:pPr>
-      <w:r>
-        <w:rPr>
           <w:b/>
           <w:bCs/>
           <w:sz w:val="24"/>
           <w:szCs w:val="24"/>
           <w:lang w:val="fr-FR"/>
         </w:rPr>
-        <w:t>Image</w:t>
-      </w:r>
-    </w:p>
-    <w:p>
-      <w:pPr>
-        <w:pStyle w:val="Paragraphedeliste"/>
-        <w:ind w:hanging="294"/>
-        <w:rPr>
-          <w:sz w:val="24"/>
-          <w:szCs w:val="24"/>
-          <w:lang w:val="fr-FR"/>
-        </w:rPr>
-      </w:pPr>
-    </w:p>
-    <w:p>
-      <w:pPr>
-        <w:pStyle w:val="Paragraphedeliste"/>
-        <w:ind w:hanging="294"/>
-        <w:rPr>
-          <w:sz w:val="24"/>
-          <w:szCs w:val="24"/>
-          <w:lang w:val="fr-FR"/>
-        </w:rPr>
-      </w:pPr>
-      <w:r>
-        <w:rPr>
-          <w:sz w:val="24"/>
-          <w:szCs w:val="24"/>
-          <w:lang w:val="fr-FR"/>
-        </w:rPr>
-        <w:t>subcaption</w:t>
-      </w:r>
-      <w:r>
-        <w:rPr>
-          <w:sz w:val="24"/>
-          <w:szCs w:val="24"/>
-          <w:lang w:val="fr-FR"/>
-        </w:rPr>
-        <w:t xml:space="preserve"> </w:t>
-      </w:r>
-    </w:p>
-    <w:p>
-      <w:pPr>
-        <w:pStyle w:val="Paragraphedeliste"/>
-        <w:ind w:hanging="294"/>
-        <w:rPr>
-          <w:sz w:val="24"/>
-          <w:szCs w:val="24"/>
-          <w:lang w:val="fr-FR"/>
-        </w:rPr>
-      </w:pPr>
-    </w:p>
-    <w:p>
-      <w:pPr>
-        <w:pStyle w:val="Paragraphedeliste"/>
-        <w:ind w:hanging="294"/>
-        <w:rPr>
-          <w:sz w:val="24"/>
-          <w:szCs w:val="24"/>
-          <w:lang w:val="fr-FR"/>
-        </w:rPr>
-      </w:pPr>
-      <w:r>
-        <w:rPr>
-          <w:sz w:val="24"/>
-          <w:szCs w:val="24"/>
-          <w:lang w:val="fr-FR"/>
-        </w:rPr>
-        <w:t>\twopic{img1</w:t>
-      </w:r>
-      <w:r>
-        <w:rPr>
-          <w:sz w:val="24"/>
-          <w:szCs w:val="24"/>
-          <w:lang w:val="fr-FR"/>
-        </w:rPr>
-        <w:t>+cap</w:t>
-      </w:r>
-      <w:r>
-        <w:rPr>
-          <w:sz w:val="24"/>
-          <w:szCs w:val="24"/>
-          <w:lang w:val="fr-FR"/>
-        </w:rPr>
-        <w:t>}{img2</w:t>
-      </w:r>
-      <w:r>
-        <w:rPr>
-          <w:sz w:val="24"/>
-          <w:szCs w:val="24"/>
-          <w:lang w:val="fr-FR"/>
-        </w:rPr>
-        <w:t>+cap</w:t>
-      </w:r>
-      <w:r>
-        <w:rPr>
-          <w:sz w:val="24"/>
-          <w:szCs w:val="24"/>
-          <w:lang w:val="fr-FR"/>
-        </w:rPr>
-        <w:t>}  a mettre</w:t>
-      </w:r>
-      <w:r>
-        <w:rPr>
-          <w:sz w:val="24"/>
-          <w:szCs w:val="24"/>
-          <w:lang w:val="fr-FR"/>
-        </w:rPr>
-        <w:t xml:space="preserve"> dans une figure-&gt; possibilité de subcaption</w:t>
-      </w:r>
-    </w:p>
-    <w:p>
-      <w:pPr>
-        <w:pStyle w:val="Paragraphedeliste"/>
-        <w:ind w:hanging="294"/>
-        <w:rPr>
-          <w:sz w:val="24"/>
-          <w:szCs w:val="24"/>
-          <w:lang w:val="fr-FR"/>
-        </w:rPr>
-      </w:pPr>
-      <w:r>
-        <w:rPr>
-          <w:sz w:val="24"/>
-          <w:szCs w:val="24"/>
-          <w:lang w:val="fr-FR"/>
-        </w:rPr>
-        <w:t>\sidecap{img +cap}{decription} : text a gauche de</w:t>
-      </w:r>
-      <w:r>
-        <w:rPr>
-          <w:sz w:val="24"/>
-          <w:szCs w:val="24"/>
-          <w:lang w:val="fr-FR"/>
-        </w:rPr>
-        <w:t xml:space="preserve"> l’image pour la décrire</w:t>
-      </w:r>
-    </w:p>
-    <w:p>
-      <w:pPr>
-        <w:pStyle w:val="Paragraphedeliste"/>
-        <w:ind w:hanging="294"/>
+      </w:pPr>
+      <w:r>
+        <w:rPr>
+          <w:b/>
+          <w:bCs/>
+          <w:sz w:val="24"/>
+          <w:szCs w:val="24"/>
+          <w:lang w:val="fr-FR"/>
+        </w:rPr>
+        <w:t>Raccourci généraux</w:t>
+      </w:r>
+    </w:p>
+    <w:p>
+      <w:pPr>
+        <w:pStyle w:val="Paragraphedeliste"/>
+        <w:ind w:left="1440"/>
+        <w:rPr>
+          <w:b/>
+          <w:bCs/>
+          <w:sz w:val="24"/>
+          <w:szCs w:val="24"/>
+          <w:lang w:val="fr-FR"/>
+        </w:rPr>
+      </w:pPr>
+    </w:p>
+    <w:p>
+      <w:pPr>
+        <w:pStyle w:val="Paragraphedeliste"/>
+        <w:ind w:left="426"/>
+        <w:rPr>
+          <w:sz w:val="24"/>
+          <w:szCs w:val="24"/>
+          <w:lang w:val="fr-FR"/>
+        </w:rPr>
+      </w:pPr>
+      <w:r>
+        <w:rPr>
+          <w:sz w:val="24"/>
+          <w:szCs w:val="24"/>
+          <w:lang w:val="fr-FR"/>
+        </w:rPr>
+        <w:t>\sbsec : subsection</w:t>
+      </w:r>
+    </w:p>
+    <w:p>
+      <w:pPr>
+        <w:pStyle w:val="Paragraphedeliste"/>
+        <w:ind w:left="426"/>
+        <w:rPr>
+          <w:sz w:val="24"/>
+          <w:szCs w:val="24"/>
+          <w:lang w:val="fr-FR"/>
+        </w:rPr>
+      </w:pPr>
+      <w:r>
+        <w:rPr>
+          <w:sz w:val="24"/>
+          <w:szCs w:val="24"/>
+          <w:lang w:val="fr-FR"/>
+        </w:rPr>
+        <w:t>\sbbsec : subsubsection</w:t>
+      </w:r>
+    </w:p>
+    <w:p>
+      <w:pPr>
+        <w:pStyle w:val="Paragraphedeliste"/>
+        <w:ind w:left="426"/>
+        <w:rPr>
+          <w:sz w:val="24"/>
+          <w:szCs w:val="24"/>
+          <w:lang w:val="fr-FR"/>
+        </w:rPr>
+      </w:pPr>
+      <w:r>
+        <w:rPr>
+          <w:sz w:val="24"/>
+          <w:szCs w:val="24"/>
+          <w:lang w:val="fr-FR"/>
+        </w:rPr>
+        <w:t xml:space="preserve">\para : paragraphe sans numérotation </w:t>
+      </w:r>
+    </w:p>
+    <w:p>
+      <w:pPr>
+        <w:pStyle w:val="Paragraphedeliste"/>
+        <w:ind w:left="426"/>
+        <w:rPr>
+          <w:sz w:val="24"/>
+          <w:szCs w:val="24"/>
+          <w:lang w:val="fr-FR"/>
+        </w:rPr>
+      </w:pPr>
+      <w:r>
+        <w:rPr>
+          <w:sz w:val="24"/>
+          <w:szCs w:val="24"/>
+          <w:lang w:val="fr-FR"/>
+        </w:rPr>
+        <w:t xml:space="preserve">\paragraph : </w:t>
+      </w:r>
+      <w:r>
+        <w:rPr>
+          <w:sz w:val="24"/>
+          <w:szCs w:val="24"/>
+          <w:lang w:val="fr-FR"/>
+        </w:rPr>
+        <w:t xml:space="preserve">paragraphe </w:t>
+      </w:r>
+      <w:r>
+        <w:rPr>
+          <w:sz w:val="24"/>
+          <w:szCs w:val="24"/>
+          <w:lang w:val="fr-FR"/>
+        </w:rPr>
+        <w:t>avec</w:t>
+      </w:r>
+      <w:r>
+        <w:rPr>
+          <w:sz w:val="24"/>
+          <w:szCs w:val="24"/>
+          <w:lang w:val="fr-FR"/>
+        </w:rPr>
+        <w:t xml:space="preserve"> numérotation</w:t>
+      </w:r>
+    </w:p>
+    <w:p>
+      <w:pPr>
+        <w:pStyle w:val="Paragraphedeliste"/>
+        <w:ind w:left="426"/>
+        <w:rPr>
+          <w:sz w:val="24"/>
+          <w:szCs w:val="24"/>
+          <w:lang w:val="fr-FR"/>
+        </w:rPr>
+      </w:pPr>
+    </w:p>
+    <w:p>
+      <w:pPr>
+        <w:pStyle w:val="Paragraphedeliste"/>
+        <w:ind w:left="426"/>
+        <w:rPr>
+          <w:sz w:val="24"/>
+          <w:szCs w:val="24"/>
+          <w:lang w:val="fr-FR"/>
+        </w:rPr>
+      </w:pPr>
+    </w:p>
+    <w:p>
+      <w:pPr>
+        <w:pStyle w:val="Paragraphedeliste"/>
+        <w:ind w:left="426"/>
         <w:rPr>
           <w:sz w:val="24"/>
           <w:szCs w:val="24"/>
@@ -941,111 +943,155 @@
           <w:numId w:val="2"/>
         </w:numPr>
         <w:rPr>
+          <w:sz w:val="24"/>
+          <w:szCs w:val="24"/>
+          <w:lang w:val="fr-FR"/>
+        </w:rPr>
+      </w:pPr>
+      <w:r>
+        <w:rPr>
           <w:b/>
           <w:bCs/>
           <w:sz w:val="24"/>
           <w:szCs w:val="24"/>
           <w:lang w:val="fr-FR"/>
         </w:rPr>
-      </w:pPr>
-      <w:r>
-        <w:rPr>
-          <w:b/>
-          <w:bCs/>
-          <w:sz w:val="24"/>
-          <w:szCs w:val="24"/>
-          <w:lang w:val="fr-FR"/>
-        </w:rPr>
-        <w:t>Float</w:t>
-      </w:r>
-      <w:r>
-        <w:rPr>
-          <w:b/>
-          <w:bCs/>
-          <w:sz w:val="24"/>
-          <w:szCs w:val="24"/>
-          <w:lang w:val="fr-FR"/>
-        </w:rPr>
-        <w:t>s</w:t>
-      </w:r>
-    </w:p>
-    <w:p>
-      <w:pPr>
-        <w:pStyle w:val="Paragraphedeliste"/>
-        <w:ind w:left="1440"/>
-        <w:rPr>
-          <w:b/>
-          <w:bCs/>
-          <w:sz w:val="24"/>
-          <w:szCs w:val="24"/>
-          <w:lang w:val="fr-FR"/>
-        </w:rPr>
-      </w:pPr>
-    </w:p>
-    <w:p>
-      <w:pPr>
-        <w:pStyle w:val="Paragraphedeliste"/>
-        <w:ind w:hanging="294"/>
-        <w:rPr>
-          <w:sz w:val="24"/>
-          <w:szCs w:val="24"/>
-          <w:lang w:val="fr-FR"/>
-        </w:rPr>
-      </w:pPr>
-      <w:r>
-        <w:rPr>
-          <w:sz w:val="24"/>
-          <w:szCs w:val="24"/>
-          <w:highlight w:val="yellow"/>
-          <w:lang w:val="fr-FR"/>
-        </w:rPr>
-        <w:t>Floatbarrier :</w:t>
-      </w:r>
-      <w:r>
-        <w:rPr>
-          <w:sz w:val="24"/>
-          <w:szCs w:val="24"/>
-          <w:lang w:val="fr-FR"/>
-        </w:rPr>
-        <w:t xml:space="preserve"> Placeins : bloque les float a chaque section, subsection et subsubsection</w:t>
-      </w:r>
-    </w:p>
-    <w:p>
-      <w:pPr>
-        <w:pStyle w:val="Paragraphedeliste"/>
-        <w:ind w:hanging="294"/>
-        <w:rPr>
-          <w:sz w:val="24"/>
-          <w:szCs w:val="24"/>
-          <w:lang w:val="fr-FR"/>
-        </w:rPr>
-      </w:pPr>
-      <w:r>
-        <w:rPr>
-          <w:sz w:val="24"/>
-          <w:szCs w:val="24"/>
-          <w:lang w:val="fr-FR"/>
-        </w:rPr>
-        <w:t>float : [H] ici et pas a un autre endroit</w:t>
-      </w:r>
-    </w:p>
-    <w:p>
-      <w:pPr>
-        <w:pStyle w:val="Paragraphedeliste"/>
-        <w:ind w:hanging="294"/>
-        <w:rPr>
-          <w:sz w:val="24"/>
-          <w:szCs w:val="24"/>
-          <w:lang w:val="fr-FR"/>
-        </w:rPr>
-      </w:pPr>
-      <w:r>
-        <w:rPr>
-          <w:sz w:val="24"/>
-          <w:szCs w:val="24"/>
-          <w:lang w:val="fr-FR"/>
-        </w:rPr>
-        <w:t>[ !ht] ici si ca passe</w:t>
+        <w:t>Image</w:t>
+      </w:r>
+    </w:p>
+    <w:p>
+      <w:pPr>
+        <w:pStyle w:val="Paragraphedeliste"/>
+        <w:ind w:hanging="294"/>
+        <w:rPr>
+          <w:sz w:val="24"/>
+          <w:szCs w:val="24"/>
+          <w:lang w:val="fr-FR"/>
+        </w:rPr>
+      </w:pPr>
+    </w:p>
+    <w:p>
+      <w:pPr>
+        <w:pStyle w:val="Paragraphedeliste"/>
+        <w:ind w:hanging="294"/>
+        <w:rPr>
+          <w:sz w:val="24"/>
+          <w:szCs w:val="24"/>
+          <w:lang w:val="fr-FR"/>
+        </w:rPr>
+      </w:pPr>
+      <w:r>
+        <w:rPr>
+          <w:sz w:val="24"/>
+          <w:szCs w:val="24"/>
+          <w:lang w:val="fr-FR"/>
+        </w:rPr>
+        <w:t>subcaption</w:t>
+      </w:r>
+      <w:r>
+        <w:rPr>
+          <w:sz w:val="24"/>
+          <w:szCs w:val="24"/>
+          <w:lang w:val="fr-FR"/>
+        </w:rPr>
+        <w:t xml:space="preserve"> </w:t>
+      </w:r>
+    </w:p>
+    <w:p>
+      <w:pPr>
+        <w:pStyle w:val="Paragraphedeliste"/>
+        <w:ind w:hanging="294"/>
+        <w:rPr>
+          <w:sz w:val="24"/>
+          <w:szCs w:val="24"/>
+          <w:lang w:val="fr-FR"/>
+        </w:rPr>
+      </w:pPr>
+    </w:p>
+    <w:p>
+      <w:pPr>
+        <w:pStyle w:val="Paragraphedeliste"/>
+        <w:ind w:hanging="294"/>
+        <w:rPr>
+          <w:sz w:val="24"/>
+          <w:szCs w:val="24"/>
+          <w:lang w:val="fr-FR"/>
+        </w:rPr>
+      </w:pPr>
+      <w:r>
+        <w:rPr>
+          <w:sz w:val="24"/>
+          <w:szCs w:val="24"/>
+          <w:lang w:val="fr-FR"/>
+        </w:rPr>
+        <w:t>\twopic{img1</w:t>
+      </w:r>
+      <w:r>
+        <w:rPr>
+          <w:sz w:val="24"/>
+          <w:szCs w:val="24"/>
+          <w:lang w:val="fr-FR"/>
+        </w:rPr>
+        <w:t>+cap</w:t>
+      </w:r>
+      <w:r>
+        <w:rPr>
+          <w:sz w:val="24"/>
+          <w:szCs w:val="24"/>
+          <w:lang w:val="fr-FR"/>
+        </w:rPr>
+        <w:t>}{img2</w:t>
+      </w:r>
+      <w:r>
+        <w:rPr>
+          <w:sz w:val="24"/>
+          <w:szCs w:val="24"/>
+          <w:lang w:val="fr-FR"/>
+        </w:rPr>
+        <w:t>+cap</w:t>
+      </w:r>
+      <w:r>
+        <w:rPr>
+          <w:sz w:val="24"/>
+          <w:szCs w:val="24"/>
+          <w:lang w:val="fr-FR"/>
+        </w:rPr>
+        <w:t>}  a mettre</w:t>
+      </w:r>
+      <w:r>
+        <w:rPr>
+          <w:sz w:val="24"/>
+          <w:szCs w:val="24"/>
+          <w:lang w:val="fr-FR"/>
+        </w:rPr>
+        <w:t xml:space="preserve"> dans une figure-&gt; possibilité de subcaption</w:t>
+      </w:r>
+    </w:p>
+    <w:p>
+      <w:pPr>
+        <w:pStyle w:val="Paragraphedeliste"/>
+        <w:ind w:hanging="294"/>
+        <w:rPr>
+          <w:sz w:val="24"/>
+          <w:szCs w:val="24"/>
+          <w:lang w:val="fr-FR"/>
+        </w:rPr>
+      </w:pPr>
+      <w:r>
+        <w:rPr>
+          <w:sz w:val="24"/>
+          <w:szCs w:val="24"/>
+          <w:lang w:val="fr-FR"/>
+        </w:rPr>
+        <w:t>\sidecap{img +cap}{decription} : text a gauche de</w:t>
+      </w:r>
+      <w:r>
+        <w:rPr>
+          <w:sz w:val="24"/>
+          <w:szCs w:val="24"/>
+          <w:lang w:val="fr-FR"/>
+        </w:rPr>
+        <w:t xml:space="preserve"> l’image pour la décrire</w:t>
       </w:r>
     </w:p>
     <w:p>
@@ -1067,118 +1113,123 @@
           <w:numId w:val="2"/>
         </w:numPr>
         <w:rPr>
-          <w:sz w:val="24"/>
-          <w:szCs w:val="24"/>
-          <w:lang w:val="fr-FR"/>
-        </w:rPr>
-      </w:pPr>
-      <w:r>
-        <w:rPr>
           <w:b/>
           <w:bCs/>
           <w:sz w:val="24"/>
           <w:szCs w:val="24"/>
           <w:lang w:val="fr-FR"/>
         </w:rPr>
-        <w:t>Tables</w:t>
-      </w:r>
-    </w:p>
-    <w:p>
-      <w:pPr>
-        <w:pStyle w:val="Paragraphedeliste"/>
-        <w:ind w:hanging="294"/>
-        <w:rPr>
-          <w:sz w:val="24"/>
-          <w:szCs w:val="24"/>
-          <w:lang w:val="fr-FR"/>
-        </w:rPr>
-      </w:pPr>
-      <w:r>
-        <w:rPr>
-          <w:sz w:val="24"/>
-          <w:szCs w:val="24"/>
-          <w:lang w:val="fr-FR"/>
-        </w:rPr>
-        <w:t xml:space="preserve">\tables : print : </w:t>
-      </w:r>
-      <w:r>
-        <w:rPr>
-          <w:sz w:val="24"/>
-          <w:szCs w:val="24"/>
-          <w:lang w:val="fr-FR"/>
-        </w:rPr>
-        <w:t>Chapter +sections :  figure, table, appendix ( si package), bib en mode unsrt</w:t>
-      </w:r>
-    </w:p>
-    <w:p>
-      <w:pPr>
-        <w:pStyle w:val="Paragraphedeliste"/>
-        <w:ind w:hanging="294"/>
-        <w:rPr>
-          <w:sz w:val="24"/>
-          <w:szCs w:val="24"/>
-          <w:lang w:val="fr-FR"/>
-        </w:rPr>
-      </w:pPr>
-      <w:r>
-        <w:rPr>
+      </w:pPr>
+      <w:r>
+        <w:rPr>
+          <w:b/>
+          <w:bCs/>
+          <w:sz w:val="24"/>
+          <w:szCs w:val="24"/>
+          <w:lang w:val="fr-FR"/>
+        </w:rPr>
+        <w:t>Float</w:t>
+      </w:r>
+      <w:r>
+        <w:rPr>
+          <w:b/>
+          <w:bCs/>
           <w:sz w:val="24"/>
           <w:szCs w:val="24"/>
           <w:lang w:val="fr-FR"/>
         </w:rPr>
         <w:t>s</w:t>
       </w:r>
-      <w:r>
-        <w:rPr>
-          <w:sz w:val="24"/>
-          <w:szCs w:val="24"/>
-          <w:lang w:val="fr-FR"/>
-        </w:rPr>
-        <w:t>ecnumdepth</w:t>
-      </w:r>
-      <w:r>
-        <w:rPr>
-          <w:sz w:val="24"/>
-          <w:szCs w:val="24"/>
-          <w:lang w:val="fr-FR"/>
-        </w:rPr>
-        <w:t> : 6</w:t>
-      </w:r>
-    </w:p>
-    <w:p>
-      <w:pPr>
-        <w:pStyle w:val="Paragraphedeliste"/>
-        <w:ind w:hanging="294"/>
-        <w:rPr>
-          <w:sz w:val="24"/>
-          <w:szCs w:val="24"/>
-          <w:lang w:val="fr-FR"/>
-        </w:rPr>
-      </w:pPr>
-      <w:r>
-        <w:rPr>
-          <w:sz w:val="24"/>
-          <w:szCs w:val="24"/>
-          <w:lang w:val="fr-FR"/>
-        </w:rPr>
-        <w:t>t</w:t>
-      </w:r>
-      <w:r>
-        <w:rPr>
-          <w:sz w:val="24"/>
-          <w:szCs w:val="24"/>
-          <w:lang w:val="fr-FR"/>
-        </w:rPr>
-        <w:t>ocdepth</w:t>
-      </w:r>
-      <w:r>
-        <w:rPr>
-          <w:sz w:val="24"/>
-          <w:szCs w:val="24"/>
-          <w:lang w:val="fr-FR"/>
-        </w:rPr>
-        <w:t> : 5</w:t>
-      </w:r>
+    </w:p>
+    <w:p>
+      <w:pPr>
+        <w:pStyle w:val="Paragraphedeliste"/>
+        <w:ind w:left="1440"/>
+        <w:rPr>
+          <w:b/>
+          <w:bCs/>
+          <w:sz w:val="24"/>
+          <w:szCs w:val="24"/>
+          <w:lang w:val="fr-FR"/>
+        </w:rPr>
+      </w:pPr>
+    </w:p>
+    <w:p>
+      <w:pPr>
+        <w:pStyle w:val="Paragraphedeliste"/>
+        <w:ind w:hanging="294"/>
+        <w:rPr>
+          <w:sz w:val="24"/>
+          <w:szCs w:val="24"/>
+          <w:lang w:val="fr-FR"/>
+        </w:rPr>
+      </w:pPr>
+      <w:r>
+        <w:rPr>
+          <w:sz w:val="24"/>
+          <w:szCs w:val="24"/>
+          <w:highlight w:val="yellow"/>
+          <w:lang w:val="fr-FR"/>
+        </w:rPr>
+        <w:t>Floatbarrier :</w:t>
+      </w:r>
+      <w:r>
+        <w:rPr>
+          <w:sz w:val="24"/>
+          <w:szCs w:val="24"/>
+          <w:lang w:val="fr-FR"/>
+        </w:rPr>
+        <w:t xml:space="preserve"> Placeins : bloque les float a chaque section, subsection et subsubsection</w:t>
+      </w:r>
+    </w:p>
+    <w:p>
+      <w:pPr>
+        <w:pStyle w:val="Paragraphedeliste"/>
+        <w:ind w:hanging="294"/>
+        <w:rPr>
+          <w:sz w:val="24"/>
+          <w:szCs w:val="24"/>
+          <w:lang w:val="fr-FR"/>
+        </w:rPr>
+      </w:pPr>
+      <w:r>
+        <w:rPr>
+          <w:sz w:val="24"/>
+          <w:szCs w:val="24"/>
+          <w:lang w:val="fr-FR"/>
+        </w:rPr>
+        <w:t>float : [H] ici et pas a un autre endroit</w:t>
+      </w:r>
+    </w:p>
+    <w:p>
+      <w:pPr>
+        <w:pStyle w:val="Paragraphedeliste"/>
+        <w:ind w:hanging="294"/>
+        <w:rPr>
+          <w:sz w:val="24"/>
+          <w:szCs w:val="24"/>
+          <w:lang w:val="fr-FR"/>
+        </w:rPr>
+      </w:pPr>
+      <w:r>
+        <w:rPr>
+          <w:sz w:val="24"/>
+          <w:szCs w:val="24"/>
+          <w:lang w:val="fr-FR"/>
+        </w:rPr>
+        <w:t>[ !ht] ici si ca passe</w:t>
+      </w:r>
+    </w:p>
+    <w:p>
+      <w:pPr>
+        <w:pStyle w:val="Paragraphedeliste"/>
+        <w:ind w:hanging="294"/>
+        <w:rPr>
+          <w:sz w:val="24"/>
+          <w:szCs w:val="24"/>
+          <w:lang w:val="fr-FR"/>
+        </w:rPr>
+      </w:pPr>
     </w:p>
     <w:p>
       <w:pPr>
@@ -1201,6 +1252,127 @@
           <w:szCs w:val="24"/>
           <w:lang w:val="fr-FR"/>
         </w:rPr>
+        <w:t>Tables</w:t>
+      </w:r>
+    </w:p>
+    <w:p>
+      <w:pPr>
+        <w:pStyle w:val="Paragraphedeliste"/>
+        <w:ind w:hanging="294"/>
+        <w:rPr>
+          <w:sz w:val="24"/>
+          <w:szCs w:val="24"/>
+          <w:lang w:val="fr-FR"/>
+        </w:rPr>
+      </w:pPr>
+      <w:r>
+        <w:rPr>
+          <w:sz w:val="24"/>
+          <w:szCs w:val="24"/>
+          <w:lang w:val="fr-FR"/>
+        </w:rPr>
+        <w:t xml:space="preserve">\tables : print : </w:t>
+      </w:r>
+      <w:r>
+        <w:rPr>
+          <w:sz w:val="24"/>
+          <w:szCs w:val="24"/>
+          <w:lang w:val="fr-FR"/>
+        </w:rPr>
+        <w:t>Chapter +sections :  figure, table, appendix ( si package), bib en mode unsrt</w:t>
+      </w:r>
+    </w:p>
+    <w:p>
+      <w:pPr>
+        <w:pStyle w:val="Paragraphedeliste"/>
+        <w:ind w:hanging="294"/>
+        <w:rPr>
+          <w:sz w:val="24"/>
+          <w:szCs w:val="24"/>
+          <w:lang w:val="fr-FR"/>
+        </w:rPr>
+      </w:pPr>
+      <w:r>
+        <w:rPr>
+          <w:sz w:val="24"/>
+          <w:szCs w:val="24"/>
+          <w:lang w:val="fr-FR"/>
+        </w:rPr>
+        <w:t>s</w:t>
+      </w:r>
+      <w:r>
+        <w:rPr>
+          <w:sz w:val="24"/>
+          <w:szCs w:val="24"/>
+          <w:lang w:val="fr-FR"/>
+        </w:rPr>
+        <w:t>ecnumdepth</w:t>
+      </w:r>
+      <w:r>
+        <w:rPr>
+          <w:sz w:val="24"/>
+          <w:szCs w:val="24"/>
+          <w:lang w:val="fr-FR"/>
+        </w:rPr>
+        <w:t> : 6</w:t>
+      </w:r>
+    </w:p>
+    <w:p>
+      <w:pPr>
+        <w:pStyle w:val="Paragraphedeliste"/>
+        <w:ind w:hanging="294"/>
+        <w:rPr>
+          <w:sz w:val="24"/>
+          <w:szCs w:val="24"/>
+          <w:lang w:val="fr-FR"/>
+        </w:rPr>
+      </w:pPr>
+      <w:r>
+        <w:rPr>
+          <w:sz w:val="24"/>
+          <w:szCs w:val="24"/>
+          <w:lang w:val="fr-FR"/>
+        </w:rPr>
+        <w:t>t</w:t>
+      </w:r>
+      <w:r>
+        <w:rPr>
+          <w:sz w:val="24"/>
+          <w:szCs w:val="24"/>
+          <w:lang w:val="fr-FR"/>
+        </w:rPr>
+        <w:t>ocdepth</w:t>
+      </w:r>
+      <w:r>
+        <w:rPr>
+          <w:sz w:val="24"/>
+          <w:szCs w:val="24"/>
+          <w:lang w:val="fr-FR"/>
+        </w:rPr>
+        <w:t> : 5</w:t>
+      </w:r>
+    </w:p>
+    <w:p>
+      <w:pPr>
+        <w:pStyle w:val="Paragraphedeliste"/>
+        <w:numPr>
+          <w:ilvl w:val="0"/>
+          <w:numId w:val="2"/>
+        </w:numPr>
+        <w:rPr>
+          <w:sz w:val="24"/>
+          <w:szCs w:val="24"/>
+          <w:lang w:val="fr-FR"/>
+        </w:rPr>
+      </w:pPr>
+      <w:r>
+        <w:rPr>
+          <w:b/>
+          <w:bCs/>
+          <w:sz w:val="24"/>
+          <w:szCs w:val="24"/>
+          <w:lang w:val="fr-FR"/>
+        </w:rPr>
         <w:t xml:space="preserve">Enumeration </w:t>
       </w:r>
     </w:p>
@@ -1420,6 +1592,7 @@
           <w:szCs w:val="24"/>
           <w:lang w:val="fr-FR"/>
         </w:rPr>
+        <w:lastRenderedPageBreak/>
         <w:br w:type="page"/>
       </w:r>
     </w:p>

</xml_diff>

<commit_message>
ajout word to latex et modification packages
</commit_message>
<xml_diff>
--- a/tex/latex/documentation/Main.docx
+++ b/tex/latex/documentation/Main.docx
@@ -1,6 +1,6 @@
 
 <file path=word/document.xml><?xml version="1.0" encoding="utf-8"?>
-<w:document xmlns:wpc="http://schemas.microsoft.com/office/word/2010/wordprocessingCanvas" xmlns:cx="http://schemas.microsoft.com/office/drawing/2014/chartex" xmlns:cx1="http://schemas.microsoft.com/office/drawing/2015/9/8/chartex" xmlns:cx2="http://schemas.microsoft.com/office/drawing/2015/10/21/chartex" xmlns:cx3="http://schemas.microsoft.com/office/drawing/2016/5/9/chartex" xmlns:cx4="http://schemas.microsoft.com/office/drawing/2016/5/10/chartex" xmlns:cx5="http://schemas.microsoft.com/office/drawing/2016/5/11/chartex" xmlns:cx6="http://schemas.microsoft.com/office/drawing/2016/5/12/chartex" xmlns:cx7="http://schemas.microsoft.com/office/drawing/2016/5/13/chartex" xmlns:cx8="http://schemas.microsoft.com/office/drawing/2016/5/14/chartex" xmlns:mc="http://schemas.openxmlformats.org/markup-compatibility/2006" xmlns:aink="http://schemas.microsoft.com/office/drawing/2016/ink" xmlns:am3d="http://schemas.microsoft.com/office/drawing/2017/model3d" xmlns:o="urn:schemas-microsoft-com:office:office" xmlns:r="http://schemas.openxmlformats.org/officeDocument/2006/relationships" xmlns:m="http://schemas.openxmlformats.org/officeDocument/2006/math" xmlns:v="urn:schemas-microsoft-com:vml" xmlns:wp14="http://schemas.microsoft.com/office/word/2010/wordprocessingDrawing" xmlns:wp="http://schemas.openxmlformats.org/drawingml/2006/wordprocessingDrawing" xmlns:w10="urn:schemas-microsoft-com:office:word" xmlns:w="http://schemas.openxmlformats.org/wordprocessingml/2006/main" xmlns:w14="http://schemas.microsoft.com/office/word/2010/wordml" xmlns:w15="http://schemas.microsoft.com/office/word/2012/wordml" xmlns:w16cex="http://schemas.microsoft.com/office/word/2018/wordml/cex" xmlns:w16cid="http://schemas.microsoft.com/office/word/2016/wordml/cid" xmlns:w16="http://schemas.microsoft.com/office/word/2018/wordml" xmlns:w16sdtdh="http://schemas.microsoft.com/office/word/2020/wordml/sdtdatahash" xmlns:w16se="http://schemas.microsoft.com/office/word/2015/wordml/symex" xmlns:wpg="http://schemas.microsoft.com/office/word/2010/wordprocessingGroup" xmlns:wpi="http://schemas.microsoft.com/office/word/2010/wordprocessingInk" xmlns:wne="http://schemas.microsoft.com/office/word/2006/wordml" xmlns:wps="http://schemas.microsoft.com/office/word/2010/wordprocessingShape" mc:Ignorable="w14 w15 w16se w16cid w16 w16cex w16sdtdh wp14">
+<w:document xmlns:wpc="http://schemas.microsoft.com/office/word/2010/wordprocessingCanvas" xmlns:cx="http://schemas.microsoft.com/office/drawing/2014/chartex" xmlns:cx1="http://schemas.microsoft.com/office/drawing/2015/9/8/chartex" xmlns:cx2="http://schemas.microsoft.com/office/drawing/2015/10/21/chartex" xmlns:cx3="http://schemas.microsoft.com/office/drawing/2016/5/9/chartex" xmlns:cx4="http://schemas.microsoft.com/office/drawing/2016/5/10/chartex" xmlns:cx5="http://schemas.microsoft.com/office/drawing/2016/5/11/chartex" xmlns:cx6="http://schemas.microsoft.com/office/drawing/2016/5/12/chartex" xmlns:cx7="http://schemas.microsoft.com/office/drawing/2016/5/13/chartex" xmlns:cx8="http://schemas.microsoft.com/office/drawing/2016/5/14/chartex" xmlns:mc="http://schemas.openxmlformats.org/markup-compatibility/2006" xmlns:aink="http://schemas.microsoft.com/office/drawing/2016/ink" xmlns:am3d="http://schemas.microsoft.com/office/drawing/2017/model3d" xmlns:o="urn:schemas-microsoft-com:office:office" xmlns:oel="http://schemas.microsoft.com/office/2019/extlst" xmlns:r="http://schemas.openxmlformats.org/officeDocument/2006/relationships" xmlns:m="http://schemas.openxmlformats.org/officeDocument/2006/math" xmlns:v="urn:schemas-microsoft-com:vml" xmlns:wp14="http://schemas.microsoft.com/office/word/2010/wordprocessingDrawing" xmlns:wp="http://schemas.openxmlformats.org/drawingml/2006/wordprocessingDrawing" xmlns:w10="urn:schemas-microsoft-com:office:word" xmlns:w="http://schemas.openxmlformats.org/wordprocessingml/2006/main" xmlns:w14="http://schemas.microsoft.com/office/word/2010/wordml" xmlns:w15="http://schemas.microsoft.com/office/word/2012/wordml" xmlns:w16cex="http://schemas.microsoft.com/office/word/2018/wordml/cex" xmlns:w16cid="http://schemas.microsoft.com/office/word/2016/wordml/cid" xmlns:w16="http://schemas.microsoft.com/office/word/2018/wordml" xmlns:w16sdtdh="http://schemas.microsoft.com/office/word/2020/wordml/sdtdatahash" xmlns:w16se="http://schemas.microsoft.com/office/word/2015/wordml/symex" xmlns:wpg="http://schemas.microsoft.com/office/word/2010/wordprocessingGroup" xmlns:wpi="http://schemas.microsoft.com/office/word/2010/wordprocessingInk" xmlns:wne="http://schemas.microsoft.com/office/word/2006/wordml" xmlns:wps="http://schemas.microsoft.com/office/word/2010/wordprocessingShape" mc:Ignorable="w14 w15 w16se w16cid w16 w16cex w16sdtdh wp14">
   <w:body>
     <w:p>
       <w:pPr>
@@ -299,6 +299,33 @@
           <w:szCs w:val="24"/>
           <w:lang w:val="fr-FR"/>
         </w:rPr>
+        <w:t>table</w:t>
+      </w:r>
+    </w:p>
+    <w:p>
+      <w:pPr>
+        <w:pStyle w:val="Paragraphedeliste"/>
+        <w:numPr>
+          <w:ilvl w:val="0"/>
+          <w:numId w:val="1"/>
+        </w:numPr>
+        <w:rPr>
+          <w:i/>
+          <w:iCs/>
+          <w:sz w:val="24"/>
+          <w:szCs w:val="24"/>
+          <w:lang w:val="fr-FR"/>
+        </w:rPr>
+      </w:pPr>
+      <w:r>
+        <w:rPr>
+          <w:i/>
+          <w:iCs/>
+          <w:color w:val="ED7D31" w:themeColor="accent2"/>
+          <w:sz w:val="24"/>
+          <w:szCs w:val="24"/>
+          <w:lang w:val="fr-FR"/>
+        </w:rPr>
         <w:t>bib</w:t>
       </w:r>
       <w:r>
@@ -1448,6 +1475,14 @@
         </w:rPr>
         <w:t>Tot : table</w:t>
       </w:r>
+      <w:r>
+        <w:rPr>
+          <w:sz w:val="24"/>
+          <w:szCs w:val="24"/>
+          <w:lang w:val="fr-FR"/>
+        </w:rPr>
+        <w:t xml:space="preserve"> (que si option est activée)</w:t>
+      </w:r>
     </w:p>
     <w:p>
       <w:pPr>
@@ -1586,17 +1621,6 @@
     <w:p>
       <w:pPr>
         <w:pStyle w:val="Paragraphedeliste"/>
-        <w:ind w:hanging="294"/>
-        <w:rPr>
-          <w:sz w:val="24"/>
-          <w:szCs w:val="24"/>
-          <w:lang w:val="fr-FR"/>
-        </w:rPr>
-      </w:pPr>
-    </w:p>
-    <w:p>
-      <w:pPr>
-        <w:pStyle w:val="Paragraphedeliste"/>
         <w:numPr>
           <w:ilvl w:val="0"/>
           <w:numId w:val="2"/>
@@ -1628,6 +1652,43 @@
           <w:lang w:val="fr-FR"/>
         </w:rPr>
       </w:pPr>
+      <w:hyperlink r:id="rId5" w:history="1">
+        <w:r>
+          <w:rPr>
+            <w:rStyle w:val="Lienhypertexte"/>
+            <w:sz w:val="24"/>
+            <w:szCs w:val="24"/>
+            <w:lang w:val="fr-FR"/>
+          </w:rPr>
+          <w:t>Enumitem </w:t>
+        </w:r>
+      </w:hyperlink>
+      <w:r>
+        <w:rPr>
+          <w:sz w:val="24"/>
+          <w:szCs w:val="24"/>
+          <w:lang w:val="fr-FR"/>
+        </w:rPr>
+        <w:t xml:space="preserve">: </w:t>
+      </w:r>
+      <w:r>
+        <w:rPr>
+          <w:sz w:val="24"/>
+          <w:szCs w:val="24"/>
+          <w:lang w:val="fr-FR"/>
+        </w:rPr>
+        <w:t>parametrer enumeration</w:t>
+      </w:r>
+    </w:p>
+    <w:p>
+      <w:pPr>
+        <w:pStyle w:val="Paragraphedeliste"/>
+        <w:rPr>
+          <w:sz w:val="24"/>
+          <w:szCs w:val="24"/>
+          <w:lang w:val="fr-FR"/>
+        </w:rPr>
+      </w:pPr>
       <w:r>
         <w:rPr>
           <w:sz w:val="24"/>
@@ -1635,32 +1696,6 @@
           <w:lang w:val="fr-FR"/>
         </w:rPr>
         <w:lastRenderedPageBreak/>
-        <w:t xml:space="preserve">Enumitem : </w:t>
-      </w:r>
-      <w:r>
-        <w:rPr>
-          <w:sz w:val="24"/>
-          <w:szCs w:val="24"/>
-          <w:lang w:val="fr-FR"/>
-        </w:rPr>
-        <w:t>parametrer enumeration</w:t>
-      </w:r>
-    </w:p>
-    <w:p>
-      <w:pPr>
-        <w:pStyle w:val="Paragraphedeliste"/>
-        <w:rPr>
-          <w:sz w:val="24"/>
-          <w:szCs w:val="24"/>
-          <w:lang w:val="fr-FR"/>
-        </w:rPr>
-      </w:pPr>
-      <w:r>
-        <w:rPr>
-          <w:sz w:val="24"/>
-          <w:szCs w:val="24"/>
-          <w:lang w:val="fr-FR"/>
-        </w:rPr>
         <w:t xml:space="preserve">\begin{enumeration}[…] </w:t>
       </w:r>
     </w:p>
@@ -2102,7 +2137,7 @@
                     <pic:cNvPicPr/>
                   </pic:nvPicPr>
                   <pic:blipFill>
-                    <a:blip r:embed="rId5"/>
+                    <a:blip r:embed="rId6"/>
                     <a:stretch>
                       <a:fillRect/>
                     </a:stretch>
@@ -2166,7 +2201,7 @@
         </w:rPr>
         <w:t xml:space="preserve">: </w:t>
       </w:r>
-      <w:hyperlink r:id="rId6" w:history="1">
+      <w:hyperlink r:id="rId7" w:history="1">
         <w:r>
           <w:rPr>
             <w:rStyle w:val="Lienhypertexte"/>
@@ -2706,7 +2741,7 @@
           <w:lang w:val="fr-FR"/>
         </w:rPr>
       </w:pPr>
-      <w:hyperlink r:id="rId7" w:history="1">
+      <w:hyperlink r:id="rId8" w:history="1">
         <w:r>
           <w:rPr>
             <w:rStyle w:val="Lienhypertexte"/>
@@ -2728,7 +2763,7 @@
           <w:lang w:val="fr-FR"/>
         </w:rPr>
       </w:pPr>
-      <w:hyperlink r:id="rId8" w:history="1">
+      <w:hyperlink r:id="rId9" w:history="1">
         <w:r>
           <w:rPr>
             <w:rStyle w:val="Lienhypertexte"/>
@@ -3090,6 +3125,7 @@
           <w:lang w:val="fr-FR" w:eastAsia="fr-FR"/>
         </w:rPr>
       </w:pPr>
+      <w:proofErr w:type="gramStart"/>
       <w:r>
         <w:rPr>
           <w:rFonts w:ascii="Courier New" w:eastAsia="Times New Roman" w:hAnsi="Courier New" w:cs="Courier New"/>
@@ -3102,6 +3138,7 @@
         </w:rPr>
         <w:t>l</w:t>
       </w:r>
+      <w:proofErr w:type="gramEnd"/>
       <w:r>
         <w:rPr>
           <w:rFonts w:ascii="Arial" w:eastAsia="Times New Roman" w:hAnsi="Arial" w:cs="Arial"/>
@@ -3132,6 +3169,7 @@
           <w:lang w:val="fr-FR" w:eastAsia="fr-FR"/>
         </w:rPr>
       </w:pPr>
+      <w:proofErr w:type="gramStart"/>
       <w:r>
         <w:rPr>
           <w:rFonts w:ascii="Courier New" w:eastAsia="Times New Roman" w:hAnsi="Courier New" w:cs="Courier New"/>
@@ -3144,6 +3182,7 @@
         </w:rPr>
         <w:t>c</w:t>
       </w:r>
+      <w:proofErr w:type="gramEnd"/>
       <w:r>
         <w:rPr>
           <w:rFonts w:ascii="Arial" w:eastAsia="Times New Roman" w:hAnsi="Arial" w:cs="Arial"/>
@@ -3174,6 +3213,7 @@
           <w:lang w:val="fr-FR" w:eastAsia="fr-FR"/>
         </w:rPr>
       </w:pPr>
+      <w:proofErr w:type="gramStart"/>
       <w:r>
         <w:rPr>
           <w:rFonts w:ascii="Courier New" w:eastAsia="Times New Roman" w:hAnsi="Courier New" w:cs="Courier New"/>
@@ -3186,6 +3226,7 @@
         </w:rPr>
         <w:t>r</w:t>
       </w:r>
+      <w:proofErr w:type="gramEnd"/>
       <w:r>
         <w:rPr>
           <w:rFonts w:ascii="Arial" w:eastAsia="Times New Roman" w:hAnsi="Arial" w:cs="Arial"/>
@@ -3216,6 +3257,7 @@
           <w:lang w:val="fr-FR" w:eastAsia="fr-FR"/>
         </w:rPr>
       </w:pPr>
+      <w:proofErr w:type="gramStart"/>
       <w:r>
         <w:rPr>
           <w:rFonts w:ascii="Courier New" w:eastAsia="Times New Roman" w:hAnsi="Courier New" w:cs="Courier New"/>
@@ -3226,7 +3268,20 @@
           <w:bdr w:val="none" w:sz="0" w:space="0" w:color="auto" w:frame="1"/>
           <w:lang w:val="fr-FR" w:eastAsia="fr-FR"/>
         </w:rPr>
-        <w:t>p{</w:t>
+        <w:t>p</w:t>
+      </w:r>
+      <w:proofErr w:type="gramEnd"/>
+      <w:r>
+        <w:rPr>
+          <w:rFonts w:ascii="Courier New" w:eastAsia="Times New Roman" w:hAnsi="Courier New" w:cs="Courier New"/>
+          <w:noProof w:val="0"/>
+          <w:color w:val="000000"/>
+          <w:sz w:val="20"/>
+          <w:szCs w:val="20"/>
+          <w:bdr w:val="none" w:sz="0" w:space="0" w:color="auto" w:frame="1"/>
+          <w:lang w:val="fr-FR" w:eastAsia="fr-FR"/>
+        </w:rPr>
+        <w:t>{</w:t>
       </w:r>
       <w:r>
         <w:rPr>
@@ -3284,6 +3339,7 @@
           <w:lang w:val="fr-FR" w:eastAsia="fr-FR"/>
         </w:rPr>
       </w:pPr>
+      <w:proofErr w:type="gramStart"/>
       <w:r>
         <w:rPr>
           <w:rFonts w:ascii="Courier New" w:eastAsia="Times New Roman" w:hAnsi="Courier New" w:cs="Courier New"/>
@@ -3294,7 +3350,20 @@
           <w:bdr w:val="none" w:sz="0" w:space="0" w:color="auto" w:frame="1"/>
           <w:lang w:val="fr-FR" w:eastAsia="fr-FR"/>
         </w:rPr>
-        <w:t>m{</w:t>
+        <w:t>m</w:t>
+      </w:r>
+      <w:proofErr w:type="gramEnd"/>
+      <w:r>
+        <w:rPr>
+          <w:rFonts w:ascii="Courier New" w:eastAsia="Times New Roman" w:hAnsi="Courier New" w:cs="Courier New"/>
+          <w:noProof w:val="0"/>
+          <w:color w:val="000000"/>
+          <w:sz w:val="20"/>
+          <w:szCs w:val="20"/>
+          <w:bdr w:val="none" w:sz="0" w:space="0" w:color="auto" w:frame="1"/>
+          <w:lang w:val="fr-FR" w:eastAsia="fr-FR"/>
+        </w:rPr>
+        <w:t>{</w:t>
       </w:r>
       <w:r>
         <w:rPr>
@@ -3352,6 +3421,7 @@
           <w:lang w:val="fr-FR" w:eastAsia="fr-FR"/>
         </w:rPr>
       </w:pPr>
+      <w:proofErr w:type="gramStart"/>
       <w:r>
         <w:rPr>
           <w:rFonts w:ascii="Courier New" w:eastAsia="Times New Roman" w:hAnsi="Courier New" w:cs="Courier New"/>
@@ -3362,7 +3432,20 @@
           <w:bdr w:val="none" w:sz="0" w:space="0" w:color="auto" w:frame="1"/>
           <w:lang w:val="fr-FR" w:eastAsia="fr-FR"/>
         </w:rPr>
-        <w:t>b{</w:t>
+        <w:t>b</w:t>
+      </w:r>
+      <w:proofErr w:type="gramEnd"/>
+      <w:r>
+        <w:rPr>
+          <w:rFonts w:ascii="Courier New" w:eastAsia="Times New Roman" w:hAnsi="Courier New" w:cs="Courier New"/>
+          <w:noProof w:val="0"/>
+          <w:color w:val="000000"/>
+          <w:sz w:val="20"/>
+          <w:szCs w:val="20"/>
+          <w:bdr w:val="none" w:sz="0" w:space="0" w:color="auto" w:frame="1"/>
+          <w:lang w:val="fr-FR" w:eastAsia="fr-FR"/>
+        </w:rPr>
+        <w:t>{</w:t>
       </w:r>
       <w:r>
         <w:rPr>
@@ -3704,7 +3787,7 @@
 </file>
 
 <file path=word/numbering.xml><?xml version="1.0" encoding="utf-8"?>
-<w:numbering xmlns:wpc="http://schemas.microsoft.com/office/word/2010/wordprocessingCanvas" xmlns:cx="http://schemas.microsoft.com/office/drawing/2014/chartex" xmlns:cx1="http://schemas.microsoft.com/office/drawing/2015/9/8/chartex" xmlns:cx2="http://schemas.microsoft.com/office/drawing/2015/10/21/chartex" xmlns:cx3="http://schemas.microsoft.com/office/drawing/2016/5/9/chartex" xmlns:cx4="http://schemas.microsoft.com/office/drawing/2016/5/10/chartex" xmlns:cx5="http://schemas.microsoft.com/office/drawing/2016/5/11/chartex" xmlns:cx6="http://schemas.microsoft.com/office/drawing/2016/5/12/chartex" xmlns:cx7="http://schemas.microsoft.com/office/drawing/2016/5/13/chartex" xmlns:cx8="http://schemas.microsoft.com/office/drawing/2016/5/14/chartex" xmlns:mc="http://schemas.openxmlformats.org/markup-compatibility/2006" xmlns:aink="http://schemas.microsoft.com/office/drawing/2016/ink" xmlns:am3d="http://schemas.microsoft.com/office/drawing/2017/model3d" xmlns:o="urn:schemas-microsoft-com:office:office" xmlns:r="http://schemas.openxmlformats.org/officeDocument/2006/relationships" xmlns:m="http://schemas.openxmlformats.org/officeDocument/2006/math" xmlns:v="urn:schemas-microsoft-com:vml" xmlns:wp14="http://schemas.microsoft.com/office/word/2010/wordprocessingDrawing" xmlns:wp="http://schemas.openxmlformats.org/drawingml/2006/wordprocessingDrawing" xmlns:w10="urn:schemas-microsoft-com:office:word" xmlns:w="http://schemas.openxmlformats.org/wordprocessingml/2006/main" xmlns:w14="http://schemas.microsoft.com/office/word/2010/wordml" xmlns:w15="http://schemas.microsoft.com/office/word/2012/wordml" xmlns:w16cex="http://schemas.microsoft.com/office/word/2018/wordml/cex" xmlns:w16cid="http://schemas.microsoft.com/office/word/2016/wordml/cid" xmlns:w16="http://schemas.microsoft.com/office/word/2018/wordml" xmlns:w16sdtdh="http://schemas.microsoft.com/office/word/2020/wordml/sdtdatahash" xmlns:w16se="http://schemas.microsoft.com/office/word/2015/wordml/symex" xmlns:wpg="http://schemas.microsoft.com/office/word/2010/wordprocessingGroup" xmlns:wpi="http://schemas.microsoft.com/office/word/2010/wordprocessingInk" xmlns:wne="http://schemas.microsoft.com/office/word/2006/wordml" xmlns:wps="http://schemas.microsoft.com/office/word/2010/wordprocessingShape" mc:Ignorable="w14 w15 w16se w16cid w16 w16cex w16sdtdh wp14">
+<w:numbering xmlns:wpc="http://schemas.microsoft.com/office/word/2010/wordprocessingCanvas" xmlns:cx="http://schemas.microsoft.com/office/drawing/2014/chartex" xmlns:cx1="http://schemas.microsoft.com/office/drawing/2015/9/8/chartex" xmlns:cx2="http://schemas.microsoft.com/office/drawing/2015/10/21/chartex" xmlns:cx3="http://schemas.microsoft.com/office/drawing/2016/5/9/chartex" xmlns:cx4="http://schemas.microsoft.com/office/drawing/2016/5/10/chartex" xmlns:cx5="http://schemas.microsoft.com/office/drawing/2016/5/11/chartex" xmlns:cx6="http://schemas.microsoft.com/office/drawing/2016/5/12/chartex" xmlns:cx7="http://schemas.microsoft.com/office/drawing/2016/5/13/chartex" xmlns:cx8="http://schemas.microsoft.com/office/drawing/2016/5/14/chartex" xmlns:mc="http://schemas.openxmlformats.org/markup-compatibility/2006" xmlns:aink="http://schemas.microsoft.com/office/drawing/2016/ink" xmlns:am3d="http://schemas.microsoft.com/office/drawing/2017/model3d" xmlns:o="urn:schemas-microsoft-com:office:office" xmlns:oel="http://schemas.microsoft.com/office/2019/extlst" xmlns:r="http://schemas.openxmlformats.org/officeDocument/2006/relationships" xmlns:m="http://schemas.openxmlformats.org/officeDocument/2006/math" xmlns:v="urn:schemas-microsoft-com:vml" xmlns:wp14="http://schemas.microsoft.com/office/word/2010/wordprocessingDrawing" xmlns:wp="http://schemas.openxmlformats.org/drawingml/2006/wordprocessingDrawing" xmlns:w10="urn:schemas-microsoft-com:office:word" xmlns:w="http://schemas.openxmlformats.org/wordprocessingml/2006/main" xmlns:w14="http://schemas.microsoft.com/office/word/2010/wordml" xmlns:w15="http://schemas.microsoft.com/office/word/2012/wordml" xmlns:w16cex="http://schemas.microsoft.com/office/word/2018/wordml/cex" xmlns:w16cid="http://schemas.microsoft.com/office/word/2016/wordml/cid" xmlns:w16="http://schemas.microsoft.com/office/word/2018/wordml" xmlns:w16sdtdh="http://schemas.microsoft.com/office/word/2020/wordml/sdtdatahash" xmlns:w16se="http://schemas.microsoft.com/office/word/2015/wordml/symex" xmlns:wpg="http://schemas.microsoft.com/office/word/2010/wordprocessingGroup" xmlns:wpi="http://schemas.microsoft.com/office/word/2010/wordprocessingInk" xmlns:wne="http://schemas.microsoft.com/office/word/2006/wordml" xmlns:wps="http://schemas.microsoft.com/office/word/2010/wordprocessingShape" mc:Ignorable="w14 w15 w16se w16cid w16 w16cex w16sdtdh wp14">
   <w:abstractNum w:abstractNumId="0" w15:restartNumberingAfterBreak="0">
     <w:nsid w:val="027E3EDE"/>
     <w:multiLevelType w:val="multilevel"/>
@@ -4548,7 +4631,7 @@
         <w:color w:val="ED7D31" w:themeColor="accent2"/>
       </w:rPr>
     </w:lvl>
-    <w:lvl w:ilvl="1" w:tplc="040C0019" w:tentative="1">
+    <w:lvl w:ilvl="1" w:tplc="040C0019">
       <w:start w:val="1"/>
       <w:numFmt w:val="lowerLetter"/>
       <w:lvlText w:val="%2."/>
@@ -4621,28 +4704,28 @@
       </w:pPr>
     </w:lvl>
   </w:abstractNum>
-  <w:num w:numId="1">
+  <w:num w:numId="1" w16cid:durableId="641470174">
     <w:abstractNumId w:val="7"/>
   </w:num>
-  <w:num w:numId="2">
+  <w:num w:numId="2" w16cid:durableId="779106079">
     <w:abstractNumId w:val="6"/>
   </w:num>
-  <w:num w:numId="3">
+  <w:num w:numId="3" w16cid:durableId="1311014332">
     <w:abstractNumId w:val="1"/>
   </w:num>
-  <w:num w:numId="4">
+  <w:num w:numId="4" w16cid:durableId="239143935">
     <w:abstractNumId w:val="4"/>
   </w:num>
-  <w:num w:numId="5">
+  <w:num w:numId="5" w16cid:durableId="742945199">
     <w:abstractNumId w:val="3"/>
   </w:num>
-  <w:num w:numId="6">
+  <w:num w:numId="6" w16cid:durableId="500851329">
     <w:abstractNumId w:val="2"/>
   </w:num>
-  <w:num w:numId="7">
+  <w:num w:numId="7" w16cid:durableId="195313217">
     <w:abstractNumId w:val="0"/>
   </w:num>
-  <w:num w:numId="8">
+  <w:num w:numId="8" w16cid:durableId="1732463683">
     <w:abstractNumId w:val="5"/>
   </w:num>
 </w:numbering>

</xml_diff>

<commit_message>
ajout .exe svg + maj SI et math
</commit_message>
<xml_diff>
--- a/tex/latex/documentation/Main.docx
+++ b/tex/latex/documentation/Main.docx
@@ -503,6 +503,16 @@
         </w:rPr>
         <w:t>-shell-escape + svgtopng.exe</w:t>
       </w:r>
+      <w:r>
+        <w:rPr>
+          <w:i/>
+          <w:iCs/>
+          <w:sz w:val="14"/>
+          <w:szCs w:val="14"/>
+          <w:lang w:val="en-US"/>
+        </w:rPr>
+        <w:t xml:space="preserve"> + VScode config</w:t>
+      </w:r>
     </w:p>
     <w:p>
       <w:pPr>
@@ -880,6 +890,93 @@
     <w:p>
       <w:pPr>
         <w:pStyle w:val="Paragraphedeliste"/>
+        <w:numPr>
+          <w:ilvl w:val="0"/>
+          <w:numId w:val="9"/>
+        </w:numPr>
+        <w:rPr>
+          <w:sz w:val="20"/>
+          <w:szCs w:val="20"/>
+          <w:lang w:val="fr-FR"/>
+        </w:rPr>
+      </w:pPr>
+      <w:r>
+        <w:rPr>
+          <w:sz w:val="20"/>
+          <w:szCs w:val="20"/>
+          <w:lang w:val="fr-FR"/>
+        </w:rPr>
+        <w:t>\DeclareSIUnit{\dBV}{dBV}</w:t>
+      </w:r>
+    </w:p>
+    <w:p>
+      <w:pPr>
+        <w:pStyle w:val="Paragraphedeliste"/>
+        <w:numPr>
+          <w:ilvl w:val="0"/>
+          <w:numId w:val="9"/>
+        </w:numPr>
+        <w:rPr>
+          <w:sz w:val="20"/>
+          <w:szCs w:val="20"/>
+          <w:lang w:val="fr-FR"/>
+        </w:rPr>
+      </w:pPr>
+      <w:r>
+        <w:rPr>
+          <w:sz w:val="20"/>
+          <w:szCs w:val="20"/>
+          <w:lang w:val="fr-FR"/>
+        </w:rPr>
+        <w:t>\sisetup{</w:t>
+      </w:r>
+      <w:r>
+        <w:rPr>
+          <w:sz w:val="20"/>
+          <w:szCs w:val="20"/>
+          <w:lang w:val="fr-FR"/>
+        </w:rPr>
+        <w:t xml:space="preserve"> </w:t>
+      </w:r>
+      <w:r>
+        <w:rPr>
+          <w:sz w:val="20"/>
+          <w:szCs w:val="20"/>
+          <w:lang w:val="fr-FR"/>
+        </w:rPr>
+        <w:t>detect-all = true</w:t>
+      </w:r>
+      <w:r>
+        <w:rPr>
+          <w:sz w:val="20"/>
+          <w:szCs w:val="20"/>
+          <w:lang w:val="fr-FR"/>
+        </w:rPr>
+        <w:t xml:space="preserve"> }</w:t>
+      </w:r>
+    </w:p>
+    <w:p>
+      <w:pPr>
+        <w:pStyle w:val="Paragraphedeliste"/>
+        <w:ind w:hanging="294"/>
+        <w:rPr>
+          <w:sz w:val="24"/>
+          <w:szCs w:val="24"/>
+          <w:lang w:val="fr-FR"/>
+        </w:rPr>
+      </w:pPr>
+      <w:r>
+        <w:rPr>
+          <w:sz w:val="24"/>
+          <w:szCs w:val="24"/>
+          <w:lang w:val="fr-FR"/>
+        </w:rPr>
+        <w:tab/>
+      </w:r>
+    </w:p>
+    <w:p>
+      <w:pPr>
+        <w:pStyle w:val="Paragraphedeliste"/>
         <w:ind w:hanging="294"/>
         <w:rPr>
           <w:sz w:val="24"/>
@@ -1254,6 +1351,453 @@
           <w:lang w:val="fr-FR"/>
         </w:rPr>
       </w:pPr>
+    </w:p>
+    <w:p>
+      <w:pPr>
+        <w:pStyle w:val="Paragraphedeliste"/>
+        <w:numPr>
+          <w:ilvl w:val="0"/>
+          <w:numId w:val="2"/>
+        </w:numPr>
+        <w:rPr>
+          <w:b/>
+          <w:bCs/>
+          <w:sz w:val="24"/>
+          <w:szCs w:val="24"/>
+          <w:lang w:val="fr-FR"/>
+        </w:rPr>
+      </w:pPr>
+      <w:r>
+        <w:rPr>
+          <w:b/>
+          <w:bCs/>
+          <w:sz w:val="24"/>
+          <w:szCs w:val="24"/>
+          <w:lang w:val="fr-FR"/>
+        </w:rPr>
+        <w:t>Svg</w:t>
+      </w:r>
+    </w:p>
+    <w:p>
+      <w:pPr>
+        <w:spacing w:after="0"/>
+        <w:rPr>
+          <w:sz w:val="16"/>
+          <w:szCs w:val="16"/>
+          <w:lang w:val="fr-FR"/>
+        </w:rPr>
+      </w:pPr>
+      <w:r>
+        <w:rPr>
+          <w:sz w:val="16"/>
+          <w:szCs w:val="16"/>
+          <w:lang w:val="fr-FR"/>
+        </w:rPr>
+        <w:t>Ajouter ça dans le fichier config de VS code</w:t>
+      </w:r>
+      <w:r>
+        <w:rPr>
+          <w:sz w:val="16"/>
+          <w:szCs w:val="16"/>
+          <w:lang w:val="fr-FR"/>
+        </w:rPr>
+        <w:t xml:space="preserve">  </w:t>
+      </w:r>
+    </w:p>
+    <w:p>
+      <w:pPr>
+        <w:spacing w:after="0"/>
+        <w:rPr>
+          <w:sz w:val="16"/>
+          <w:szCs w:val="16"/>
+          <w:lang w:val="en-US"/>
+        </w:rPr>
+      </w:pPr>
+      <w:r>
+        <w:rPr>
+          <w:sz w:val="16"/>
+          <w:szCs w:val="16"/>
+          <w:lang w:val="fr-FR"/>
+        </w:rPr>
+        <w:t xml:space="preserve">  </w:t>
+      </w:r>
+      <w:r>
+        <w:rPr>
+          <w:sz w:val="16"/>
+          <w:szCs w:val="16"/>
+          <w:lang w:val="en-US"/>
+        </w:rPr>
+        <w:t>"latex-workshop.latex.tools": [</w:t>
+      </w:r>
+    </w:p>
+    <w:p>
+      <w:pPr>
+        <w:spacing w:after="0"/>
+        <w:rPr>
+          <w:sz w:val="16"/>
+          <w:szCs w:val="16"/>
+          <w:lang w:val="en-US"/>
+        </w:rPr>
+      </w:pPr>
+      <w:r>
+        <w:rPr>
+          <w:sz w:val="16"/>
+          <w:szCs w:val="16"/>
+          <w:lang w:val="en-US"/>
+        </w:rPr>
+        <w:t xml:space="preserve">        {</w:t>
+      </w:r>
+    </w:p>
+    <w:p>
+      <w:pPr>
+        <w:spacing w:after="0"/>
+        <w:rPr>
+          <w:sz w:val="16"/>
+          <w:szCs w:val="16"/>
+          <w:lang w:val="en-US"/>
+        </w:rPr>
+      </w:pPr>
+      <w:r>
+        <w:rPr>
+          <w:sz w:val="16"/>
+          <w:szCs w:val="16"/>
+          <w:lang w:val="en-US"/>
+        </w:rPr>
+        <w:t xml:space="preserve">            "name": "pdflatex",</w:t>
+      </w:r>
+    </w:p>
+    <w:p>
+      <w:pPr>
+        <w:spacing w:after="0"/>
+        <w:rPr>
+          <w:sz w:val="16"/>
+          <w:szCs w:val="16"/>
+          <w:lang w:val="en-US"/>
+        </w:rPr>
+      </w:pPr>
+      <w:r>
+        <w:rPr>
+          <w:sz w:val="16"/>
+          <w:szCs w:val="16"/>
+          <w:lang w:val="en-US"/>
+        </w:rPr>
+        <w:t xml:space="preserve">            "command": "pdflatex",</w:t>
+      </w:r>
+    </w:p>
+    <w:p>
+      <w:pPr>
+        <w:spacing w:after="0"/>
+        <w:rPr>
+          <w:sz w:val="16"/>
+          <w:szCs w:val="16"/>
+          <w:lang w:val="en-US"/>
+        </w:rPr>
+      </w:pPr>
+      <w:r>
+        <w:rPr>
+          <w:sz w:val="16"/>
+          <w:szCs w:val="16"/>
+          <w:lang w:val="en-US"/>
+        </w:rPr>
+        <w:t xml:space="preserve">            "args": [</w:t>
+      </w:r>
+    </w:p>
+    <w:p>
+      <w:pPr>
+        <w:spacing w:after="0"/>
+        <w:rPr>
+          <w:sz w:val="16"/>
+          <w:szCs w:val="16"/>
+          <w:lang w:val="en-US"/>
+        </w:rPr>
+      </w:pPr>
+      <w:r>
+        <w:rPr>
+          <w:sz w:val="16"/>
+          <w:szCs w:val="16"/>
+          <w:lang w:val="en-US"/>
+        </w:rPr>
+        <w:t xml:space="preserve">                "--shell-escape", // if you want to have the shell-escape flag</w:t>
+      </w:r>
+    </w:p>
+    <w:p>
+      <w:pPr>
+        <w:spacing w:after="0"/>
+        <w:rPr>
+          <w:sz w:val="16"/>
+          <w:szCs w:val="16"/>
+          <w:lang w:val="en-US"/>
+        </w:rPr>
+      </w:pPr>
+      <w:r>
+        <w:rPr>
+          <w:sz w:val="16"/>
+          <w:szCs w:val="16"/>
+          <w:lang w:val="en-US"/>
+        </w:rPr>
+        <w:t xml:space="preserve">                "-synctex=1",</w:t>
+      </w:r>
+    </w:p>
+    <w:p>
+      <w:pPr>
+        <w:spacing w:after="0"/>
+        <w:rPr>
+          <w:sz w:val="16"/>
+          <w:szCs w:val="16"/>
+          <w:lang w:val="en-US"/>
+        </w:rPr>
+      </w:pPr>
+      <w:r>
+        <w:rPr>
+          <w:sz w:val="16"/>
+          <w:szCs w:val="16"/>
+          <w:lang w:val="en-US"/>
+        </w:rPr>
+        <w:t xml:space="preserve">                "-interaction=nonstopmode",</w:t>
+      </w:r>
+    </w:p>
+    <w:p>
+      <w:pPr>
+        <w:spacing w:after="0"/>
+        <w:rPr>
+          <w:sz w:val="16"/>
+          <w:szCs w:val="16"/>
+          <w:lang w:val="en-US"/>
+        </w:rPr>
+      </w:pPr>
+      <w:r>
+        <w:rPr>
+          <w:sz w:val="16"/>
+          <w:szCs w:val="16"/>
+          <w:lang w:val="en-US"/>
+        </w:rPr>
+        <w:t xml:space="preserve">                "-file-line-error",</w:t>
+      </w:r>
+    </w:p>
+    <w:p>
+      <w:pPr>
+        <w:spacing w:after="0"/>
+        <w:rPr>
+          <w:sz w:val="16"/>
+          <w:szCs w:val="16"/>
+          <w:lang w:val="en-US"/>
+        </w:rPr>
+      </w:pPr>
+      <w:r>
+        <w:rPr>
+          <w:sz w:val="16"/>
+          <w:szCs w:val="16"/>
+          <w:lang w:val="en-US"/>
+        </w:rPr>
+        <w:t xml:space="preserve">                "%DOC%"</w:t>
+      </w:r>
+    </w:p>
+    <w:p>
+      <w:pPr>
+        <w:spacing w:after="0"/>
+        <w:rPr>
+          <w:sz w:val="16"/>
+          <w:szCs w:val="16"/>
+          <w:lang w:val="en-US"/>
+        </w:rPr>
+      </w:pPr>
+      <w:r>
+        <w:rPr>
+          <w:sz w:val="16"/>
+          <w:szCs w:val="16"/>
+          <w:lang w:val="en-US"/>
+        </w:rPr>
+        <w:t xml:space="preserve">            ]</w:t>
+      </w:r>
+    </w:p>
+    <w:p>
+      <w:pPr>
+        <w:spacing w:after="0"/>
+        <w:rPr>
+          <w:sz w:val="16"/>
+          <w:szCs w:val="16"/>
+          <w:lang w:val="en-US"/>
+        </w:rPr>
+      </w:pPr>
+      <w:r>
+        <w:rPr>
+          <w:sz w:val="16"/>
+          <w:szCs w:val="16"/>
+          <w:lang w:val="en-US"/>
+        </w:rPr>
+        <w:t xml:space="preserve">        }</w:t>
+      </w:r>
+    </w:p>
+    <w:p>
+      <w:pPr>
+        <w:spacing w:after="0"/>
+        <w:rPr>
+          <w:sz w:val="16"/>
+          <w:szCs w:val="16"/>
+          <w:lang w:val="en-US"/>
+        </w:rPr>
+      </w:pPr>
+      <w:r>
+        <w:rPr>
+          <w:sz w:val="16"/>
+          <w:szCs w:val="16"/>
+          <w:lang w:val="en-US"/>
+        </w:rPr>
+        <w:t xml:space="preserve">    ],</w:t>
+      </w:r>
+    </w:p>
+    <w:p>
+      <w:pPr>
+        <w:spacing w:after="0"/>
+        <w:rPr>
+          <w:sz w:val="16"/>
+          <w:szCs w:val="16"/>
+          <w:lang w:val="en-US"/>
+        </w:rPr>
+      </w:pPr>
+      <w:r>
+        <w:rPr>
+          <w:sz w:val="16"/>
+          <w:szCs w:val="16"/>
+          <w:lang w:val="en-US"/>
+        </w:rPr>
+        <w:t xml:space="preserve">    "latex-workshop.latex.recipes": [</w:t>
+      </w:r>
+    </w:p>
+    <w:p>
+      <w:pPr>
+        <w:spacing w:after="0"/>
+        <w:rPr>
+          <w:sz w:val="16"/>
+          <w:szCs w:val="16"/>
+          <w:lang w:val="fr-FR"/>
+        </w:rPr>
+      </w:pPr>
+      <w:r>
+        <w:rPr>
+          <w:sz w:val="16"/>
+          <w:szCs w:val="16"/>
+          <w:lang w:val="en-US"/>
+        </w:rPr>
+        <w:t xml:space="preserve">        </w:t>
+      </w:r>
+      <w:r>
+        <w:rPr>
+          <w:sz w:val="16"/>
+          <w:szCs w:val="16"/>
+          <w:lang w:val="fr-FR"/>
+        </w:rPr>
+        <w:t>{</w:t>
+      </w:r>
+    </w:p>
+    <w:p>
+      <w:pPr>
+        <w:spacing w:after="0"/>
+        <w:rPr>
+          <w:sz w:val="16"/>
+          <w:szCs w:val="16"/>
+          <w:lang w:val="fr-FR"/>
+        </w:rPr>
+      </w:pPr>
+      <w:r>
+        <w:rPr>
+          <w:sz w:val="16"/>
+          <w:szCs w:val="16"/>
+          <w:lang w:val="fr-FR"/>
+        </w:rPr>
+        <w:t xml:space="preserve">            "name": "pdflatex",</w:t>
+      </w:r>
+    </w:p>
+    <w:p>
+      <w:pPr>
+        <w:spacing w:after="0"/>
+        <w:rPr>
+          <w:sz w:val="16"/>
+          <w:szCs w:val="16"/>
+          <w:lang w:val="fr-FR"/>
+        </w:rPr>
+      </w:pPr>
+      <w:r>
+        <w:rPr>
+          <w:sz w:val="16"/>
+          <w:szCs w:val="16"/>
+          <w:lang w:val="fr-FR"/>
+        </w:rPr>
+        <w:t xml:space="preserve">            "tools": [</w:t>
+      </w:r>
+    </w:p>
+    <w:p>
+      <w:pPr>
+        <w:spacing w:after="0"/>
+        <w:rPr>
+          <w:sz w:val="16"/>
+          <w:szCs w:val="16"/>
+          <w:lang w:val="fr-FR"/>
+        </w:rPr>
+      </w:pPr>
+      <w:r>
+        <w:rPr>
+          <w:sz w:val="16"/>
+          <w:szCs w:val="16"/>
+          <w:lang w:val="fr-FR"/>
+        </w:rPr>
+        <w:t xml:space="preserve">                "pdflatex"</w:t>
+      </w:r>
+    </w:p>
+    <w:p>
+      <w:pPr>
+        <w:spacing w:after="0"/>
+        <w:rPr>
+          <w:sz w:val="16"/>
+          <w:szCs w:val="16"/>
+          <w:lang w:val="fr-FR"/>
+        </w:rPr>
+      </w:pPr>
+      <w:r>
+        <w:rPr>
+          <w:sz w:val="16"/>
+          <w:szCs w:val="16"/>
+          <w:lang w:val="fr-FR"/>
+        </w:rPr>
+        <w:lastRenderedPageBreak/>
+        <w:t xml:space="preserve">            ]</w:t>
+      </w:r>
+    </w:p>
+    <w:p>
+      <w:pPr>
+        <w:spacing w:after="0"/>
+        <w:rPr>
+          <w:sz w:val="16"/>
+          <w:szCs w:val="16"/>
+          <w:lang w:val="fr-FR"/>
+        </w:rPr>
+      </w:pPr>
+      <w:r>
+        <w:rPr>
+          <w:sz w:val="16"/>
+          <w:szCs w:val="16"/>
+          <w:lang w:val="fr-FR"/>
+        </w:rPr>
+        <w:t xml:space="preserve">        }</w:t>
+      </w:r>
+    </w:p>
+    <w:p>
+      <w:pPr>
+        <w:spacing w:after="0"/>
+        <w:rPr>
+          <w:sz w:val="16"/>
+          <w:szCs w:val="16"/>
+          <w:lang w:val="fr-FR"/>
+        </w:rPr>
+      </w:pPr>
+      <w:r>
+        <w:rPr>
+          <w:sz w:val="16"/>
+          <w:szCs w:val="16"/>
+          <w:lang w:val="fr-FR"/>
+        </w:rPr>
+        <w:t xml:space="preserve">    ]</w:t>
+      </w:r>
     </w:p>
     <w:p>
       <w:pPr>
@@ -1695,7 +2239,6 @@
           <w:szCs w:val="24"/>
           <w:lang w:val="fr-FR"/>
         </w:rPr>
-        <w:lastRenderedPageBreak/>
         <w:t xml:space="preserve">\begin{enumeration}[…] </w:t>
       </w:r>
     </w:p>
@@ -1980,6 +2523,14 @@
         </w:rPr>
         <w:t>ption disallowspace</w:t>
       </w:r>
+      <w:r>
+        <w:rPr>
+          <w:sz w:val="24"/>
+          <w:szCs w:val="24"/>
+          <w:lang w:val="en-GB"/>
+        </w:rPr>
+        <w:t xml:space="preserve"> </w:t>
+      </w:r>
     </w:p>
     <w:p>
       <w:pPr>
@@ -2030,7 +2581,58 @@
         <w:rPr>
           <w:sz w:val="24"/>
           <w:szCs w:val="24"/>
+          <w:lang w:val="en-GB"/>
+        </w:rPr>
+        <w:t>\eq{} : align</w:t>
+      </w:r>
+    </w:p>
+    <w:p>
+      <w:pPr>
+        <w:pStyle w:val="Paragraphedeliste"/>
+        <w:ind w:left="1002" w:hanging="294"/>
+        <w:rPr>
+          <w:sz w:val="24"/>
+          <w:szCs w:val="24"/>
+          <w:lang w:val="en-GB"/>
+        </w:rPr>
+      </w:pPr>
+      <w:r>
+        <w:rPr>
+          <w:sz w:val="24"/>
+          <w:szCs w:val="24"/>
+          <w:lang w:val="en-GB"/>
+        </w:rPr>
+        <w:t>\noeq{} : align*</w:t>
+      </w:r>
+    </w:p>
+    <w:p>
+      <w:pPr>
+        <w:pStyle w:val="Paragraphedeliste"/>
+        <w:ind w:hanging="294"/>
+        <w:rPr>
+          <w:sz w:val="24"/>
+          <w:szCs w:val="24"/>
+          <w:lang w:val="fr-FR"/>
+        </w:rPr>
+      </w:pPr>
+    </w:p>
+    <w:p>
+      <w:pPr>
+        <w:pStyle w:val="Paragraphedeliste"/>
+        <w:ind w:left="1002" w:hanging="294"/>
+        <w:rPr>
+          <w:sz w:val="24"/>
+          <w:szCs w:val="24"/>
+          <w:u w:val="single"/>
+          <w:lang w:val="en-GB"/>
+        </w:rPr>
+      </w:pPr>
+      <w:r>
+        <w:rPr>
+          <w:sz w:val="24"/>
+          <w:szCs w:val="24"/>
           <w:highlight w:val="yellow"/>
+          <w:u w:val="single"/>
           <w:lang w:val="en-GB"/>
         </w:rPr>
         <w:t>Old :</w:t>
@@ -2039,6 +2641,7 @@
         <w:rPr>
           <w:sz w:val="24"/>
           <w:szCs w:val="24"/>
+          <w:u w:val="single"/>
           <w:lang w:val="en-GB"/>
         </w:rPr>
         <w:t xml:space="preserve"> amsmath </w:t>
@@ -2173,6 +2776,7 @@
           <w:sz w:val="24"/>
           <w:szCs w:val="24"/>
           <w:highlight w:val="yellow"/>
+          <w:u w:val="single"/>
           <w:lang w:val="en-GB"/>
         </w:rPr>
         <w:t>New / rien :</w:t>
@@ -2181,6 +2785,7 @@
         <w:rPr>
           <w:sz w:val="24"/>
           <w:szCs w:val="24"/>
+          <w:u w:val="single"/>
           <w:lang w:val="en-GB"/>
         </w:rPr>
         <w:t xml:space="preserve"> mathtools</w:t>
@@ -2216,22 +2821,188 @@
     <w:p>
       <w:pPr>
         <w:pStyle w:val="Paragraphedeliste"/>
+        <w:numPr>
+          <w:ilvl w:val="0"/>
+          <w:numId w:val="9"/>
+        </w:numPr>
+        <w:rPr>
+          <w:sz w:val="20"/>
+          <w:szCs w:val="20"/>
+          <w:lang w:val="fr-FR"/>
+        </w:rPr>
+      </w:pPr>
+      <w:r>
+        <w:rPr>
+          <w:sz w:val="20"/>
+          <w:szCs w:val="20"/>
+          <w:lang w:val="fr-FR"/>
+        </w:rPr>
+        <w:t>Showonlyrefs =</w:t>
+      </w:r>
+      <w:r>
+        <w:rPr>
+          <w:sz w:val="20"/>
+          <w:szCs w:val="20"/>
+          <w:lang w:val="fr-FR"/>
+        </w:rPr>
+        <w:t xml:space="preserve"> les numéros sont affichés seulement si référencement par \refeq{}</w:t>
+      </w:r>
+    </w:p>
+    <w:p>
+      <w:pPr>
+        <w:pStyle w:val="Paragraphedeliste"/>
+        <w:numPr>
+          <w:ilvl w:val="0"/>
+          <w:numId w:val="9"/>
+        </w:numPr>
+        <w:rPr>
+          <w:sz w:val="20"/>
+          <w:szCs w:val="20"/>
+          <w:lang w:val="fr-FR"/>
+        </w:rPr>
+      </w:pPr>
+      <w:r>
+        <w:rPr>
+          <w:sz w:val="20"/>
+          <w:szCs w:val="20"/>
+          <w:lang w:val="fr-FR"/>
+        </w:rPr>
+        <w:t>\bc :  \begin{dcases}</w:t>
+      </w:r>
+      <w:r>
+        <w:rPr>
+          <w:sz w:val="20"/>
+          <w:szCs w:val="20"/>
+          <w:lang w:val="fr-FR"/>
+        </w:rPr>
+        <w:t xml:space="preserve"> + </w:t>
+      </w:r>
+      <w:r>
+        <w:rPr>
+          <w:sz w:val="20"/>
+          <w:szCs w:val="20"/>
+          <w:lang w:val="fr-FR"/>
+        </w:rPr>
+        <w:t>\ec :  \end{dcases}</w:t>
+      </w:r>
+    </w:p>
+    <w:p>
+      <w:pPr>
+        <w:pStyle w:val="Paragraphedeliste"/>
+        <w:numPr>
+          <w:ilvl w:val="0"/>
+          <w:numId w:val="9"/>
+        </w:numPr>
+        <w:rPr>
+          <w:sz w:val="20"/>
+          <w:szCs w:val="20"/>
+          <w:lang w:val="fr-FR"/>
+        </w:rPr>
+      </w:pPr>
+      <w:r>
+        <w:rPr>
+          <w:sz w:val="20"/>
+          <w:szCs w:val="20"/>
+          <w:lang w:val="fr-FR"/>
+        </w:rPr>
+        <w:t>\newcommand*\abs[1]{\lvert#1\rvert}</w:t>
+      </w:r>
+    </w:p>
+    <w:p>
+      <w:pPr>
+        <w:pStyle w:val="Paragraphedeliste"/>
+        <w:numPr>
+          <w:ilvl w:val="0"/>
+          <w:numId w:val="9"/>
+        </w:numPr>
+        <w:rPr>
+          <w:sz w:val="20"/>
+          <w:szCs w:val="20"/>
+          <w:lang w:val="fr-FR"/>
+        </w:rPr>
+      </w:pPr>
+      <w:r>
+        <w:rPr>
+          <w:sz w:val="20"/>
+          <w:szCs w:val="20"/>
+          <w:lang w:val="fr-FR"/>
+        </w:rPr>
+        <w:t>\usetagform{default}</w:t>
+      </w:r>
+      <w:r>
+        <w:rPr>
+          <w:sz w:val="20"/>
+          <w:szCs w:val="20"/>
+          <w:lang w:val="fr-FR"/>
+        </w:rPr>
+        <w:t xml:space="preserve"> (juste pour di</w:t>
+      </w:r>
+      <w:r>
+        <w:rPr>
+          <w:sz w:val="20"/>
+          <w:szCs w:val="20"/>
+          <w:lang w:val="fr-FR"/>
+        </w:rPr>
+        <w:t>re que l’on utilise la les nums (1.1)</w:t>
+      </w:r>
+    </w:p>
+    <w:p>
+      <w:pPr>
+        <w:pStyle w:val="Paragraphedeliste"/>
+        <w:ind w:left="1002"/>
+        <w:rPr>
+          <w:sz w:val="24"/>
+          <w:szCs w:val="24"/>
+          <w:lang w:val="fr-FR"/>
+        </w:rPr>
+      </w:pPr>
+    </w:p>
+    <w:p>
+      <w:pPr>
+        <w:pStyle w:val="Paragraphedeliste"/>
         <w:ind w:left="1002" w:hanging="294"/>
         <w:rPr>
           <w:sz w:val="24"/>
           <w:szCs w:val="24"/>
-          <w:lang w:val="en-GB"/>
-        </w:rPr>
-      </w:pPr>
-    </w:p>
-    <w:p>
-      <w:pPr>
-        <w:pStyle w:val="Paragraphedeliste"/>
-        <w:ind w:hanging="294"/>
-        <w:rPr>
-          <w:sz w:val="24"/>
-          <w:szCs w:val="24"/>
-          <w:lang w:val="en-GB"/>
+          <w:lang w:val="fr-FR"/>
+        </w:rPr>
+      </w:pPr>
+      <w:r>
+        <w:rPr>
+          <w:sz w:val="24"/>
+          <w:szCs w:val="24"/>
+          <w:lang w:val="fr-FR"/>
+        </w:rPr>
+        <w:tab/>
+      </w:r>
+    </w:p>
+    <w:p>
+      <w:pPr>
+        <w:pStyle w:val="Paragraphedeliste"/>
+        <w:ind w:left="1002" w:hanging="294"/>
+        <w:rPr>
+          <w:sz w:val="24"/>
+          <w:szCs w:val="24"/>
+          <w:lang w:val="fr-FR"/>
+        </w:rPr>
+      </w:pPr>
+      <w:r>
+        <w:rPr>
+          <w:sz w:val="24"/>
+          <w:szCs w:val="24"/>
+          <w:lang w:val="fr-FR"/>
+        </w:rPr>
+        <w:tab/>
+      </w:r>
+    </w:p>
+    <w:p>
+      <w:pPr>
+        <w:pStyle w:val="Paragraphedeliste"/>
+        <w:ind w:hanging="294"/>
+        <w:rPr>
+          <w:sz w:val="24"/>
+          <w:szCs w:val="24"/>
+          <w:lang w:val="fr-FR"/>
         </w:rPr>
       </w:pPr>
     </w:p>
@@ -2599,6 +3370,7 @@
           <w:szCs w:val="24"/>
           <w:lang w:val="fr-FR"/>
         </w:rPr>
+        <w:lastRenderedPageBreak/>
         <w:t>\fnm : la marque</w:t>
       </w:r>
       <w:r>
@@ -3125,7 +3897,6 @@
           <w:lang w:val="fr-FR" w:eastAsia="fr-FR"/>
         </w:rPr>
       </w:pPr>
-      <w:proofErr w:type="gramStart"/>
       <w:r>
         <w:rPr>
           <w:rFonts w:ascii="Courier New" w:eastAsia="Times New Roman" w:hAnsi="Courier New" w:cs="Courier New"/>
@@ -3138,7 +3909,6 @@
         </w:rPr>
         <w:t>l</w:t>
       </w:r>
-      <w:proofErr w:type="gramEnd"/>
       <w:r>
         <w:rPr>
           <w:rFonts w:ascii="Arial" w:eastAsia="Times New Roman" w:hAnsi="Arial" w:cs="Arial"/>
@@ -3169,7 +3939,6 @@
           <w:lang w:val="fr-FR" w:eastAsia="fr-FR"/>
         </w:rPr>
       </w:pPr>
-      <w:proofErr w:type="gramStart"/>
       <w:r>
         <w:rPr>
           <w:rFonts w:ascii="Courier New" w:eastAsia="Times New Roman" w:hAnsi="Courier New" w:cs="Courier New"/>
@@ -3182,7 +3951,6 @@
         </w:rPr>
         <w:t>c</w:t>
       </w:r>
-      <w:proofErr w:type="gramEnd"/>
       <w:r>
         <w:rPr>
           <w:rFonts w:ascii="Arial" w:eastAsia="Times New Roman" w:hAnsi="Arial" w:cs="Arial"/>
@@ -3213,7 +3981,6 @@
           <w:lang w:val="fr-FR" w:eastAsia="fr-FR"/>
         </w:rPr>
       </w:pPr>
-      <w:proofErr w:type="gramStart"/>
       <w:r>
         <w:rPr>
           <w:rFonts w:ascii="Courier New" w:eastAsia="Times New Roman" w:hAnsi="Courier New" w:cs="Courier New"/>
@@ -3226,7 +3993,6 @@
         </w:rPr>
         <w:t>r</w:t>
       </w:r>
-      <w:proofErr w:type="gramEnd"/>
       <w:r>
         <w:rPr>
           <w:rFonts w:ascii="Arial" w:eastAsia="Times New Roman" w:hAnsi="Arial" w:cs="Arial"/>
@@ -3257,7 +4023,6 @@
           <w:lang w:val="fr-FR" w:eastAsia="fr-FR"/>
         </w:rPr>
       </w:pPr>
-      <w:proofErr w:type="gramStart"/>
       <w:r>
         <w:rPr>
           <w:rFonts w:ascii="Courier New" w:eastAsia="Times New Roman" w:hAnsi="Courier New" w:cs="Courier New"/>
@@ -3268,20 +4033,7 @@
           <w:bdr w:val="none" w:sz="0" w:space="0" w:color="auto" w:frame="1"/>
           <w:lang w:val="fr-FR" w:eastAsia="fr-FR"/>
         </w:rPr>
-        <w:t>p</w:t>
-      </w:r>
-      <w:proofErr w:type="gramEnd"/>
-      <w:r>
-        <w:rPr>
-          <w:rFonts w:ascii="Courier New" w:eastAsia="Times New Roman" w:hAnsi="Courier New" w:cs="Courier New"/>
-          <w:noProof w:val="0"/>
-          <w:color w:val="000000"/>
-          <w:sz w:val="20"/>
-          <w:szCs w:val="20"/>
-          <w:bdr w:val="none" w:sz="0" w:space="0" w:color="auto" w:frame="1"/>
-          <w:lang w:val="fr-FR" w:eastAsia="fr-FR"/>
-        </w:rPr>
-        <w:t>{</w:t>
+        <w:t>p{</w:t>
       </w:r>
       <w:r>
         <w:rPr>
@@ -3339,7 +4091,6 @@
           <w:lang w:val="fr-FR" w:eastAsia="fr-FR"/>
         </w:rPr>
       </w:pPr>
-      <w:proofErr w:type="gramStart"/>
       <w:r>
         <w:rPr>
           <w:rFonts w:ascii="Courier New" w:eastAsia="Times New Roman" w:hAnsi="Courier New" w:cs="Courier New"/>
@@ -3350,20 +4101,7 @@
           <w:bdr w:val="none" w:sz="0" w:space="0" w:color="auto" w:frame="1"/>
           <w:lang w:val="fr-FR" w:eastAsia="fr-FR"/>
         </w:rPr>
-        <w:t>m</w:t>
-      </w:r>
-      <w:proofErr w:type="gramEnd"/>
-      <w:r>
-        <w:rPr>
-          <w:rFonts w:ascii="Courier New" w:eastAsia="Times New Roman" w:hAnsi="Courier New" w:cs="Courier New"/>
-          <w:noProof w:val="0"/>
-          <w:color w:val="000000"/>
-          <w:sz w:val="20"/>
-          <w:szCs w:val="20"/>
-          <w:bdr w:val="none" w:sz="0" w:space="0" w:color="auto" w:frame="1"/>
-          <w:lang w:val="fr-FR" w:eastAsia="fr-FR"/>
-        </w:rPr>
-        <w:t>{</w:t>
+        <w:t>m{</w:t>
       </w:r>
       <w:r>
         <w:rPr>
@@ -3421,7 +4159,6 @@
           <w:lang w:val="fr-FR" w:eastAsia="fr-FR"/>
         </w:rPr>
       </w:pPr>
-      <w:proofErr w:type="gramStart"/>
       <w:r>
         <w:rPr>
           <w:rFonts w:ascii="Courier New" w:eastAsia="Times New Roman" w:hAnsi="Courier New" w:cs="Courier New"/>
@@ -3432,20 +4169,7 @@
           <w:bdr w:val="none" w:sz="0" w:space="0" w:color="auto" w:frame="1"/>
           <w:lang w:val="fr-FR" w:eastAsia="fr-FR"/>
         </w:rPr>
-        <w:t>b</w:t>
-      </w:r>
-      <w:proofErr w:type="gramEnd"/>
-      <w:r>
-        <w:rPr>
-          <w:rFonts w:ascii="Courier New" w:eastAsia="Times New Roman" w:hAnsi="Courier New" w:cs="Courier New"/>
-          <w:noProof w:val="0"/>
-          <w:color w:val="000000"/>
-          <w:sz w:val="20"/>
-          <w:szCs w:val="20"/>
-          <w:bdr w:val="none" w:sz="0" w:space="0" w:color="auto" w:frame="1"/>
-          <w:lang w:val="fr-FR" w:eastAsia="fr-FR"/>
-        </w:rPr>
-        <w:t>{</w:t>
+        <w:t>b{</w:t>
       </w:r>
       <w:r>
         <w:rPr>
@@ -3707,22 +4431,8 @@
           <w:bdr w:val="none" w:sz="0" w:space="0" w:color="auto" w:frame="1"/>
           <w:lang w:val="fr-FR" w:eastAsia="fr-FR"/>
         </w:rPr>
-        <w:t>\</w:t>
-      </w:r>
-      <w:proofErr w:type="spellStart"/>
-      <w:r>
-        <w:rPr>
-          <w:rFonts w:ascii="Courier New" w:eastAsia="Times New Roman" w:hAnsi="Courier New" w:cs="Courier New"/>
-          <w:noProof w:val="0"/>
-          <w:color w:val="000000"/>
-          <w:sz w:val="20"/>
-          <w:szCs w:val="20"/>
-          <w:bdr w:val="none" w:sz="0" w:space="0" w:color="auto" w:frame="1"/>
-          <w:lang w:val="fr-FR" w:eastAsia="fr-FR"/>
-        </w:rPr>
-        <w:t>hline</w:t>
-      </w:r>
-      <w:proofErr w:type="spellEnd"/>
+        <w:t>\hline</w:t>
+      </w:r>
       <w:r>
         <w:rPr>
           <w:rFonts w:ascii="Arial" w:eastAsia="Times New Roman" w:hAnsi="Arial" w:cs="Arial"/>
@@ -4173,6 +4883,119 @@
     </w:lvl>
   </w:abstractNum>
   <w:abstractNum w:abstractNumId="3" w15:restartNumberingAfterBreak="0">
+    <w:nsid w:val="5726184B"/>
+    <w:multiLevelType w:val="hybridMultilevel"/>
+    <w:tmpl w:val="E2905C8E"/>
+    <w:lvl w:ilvl="0" w:tplc="040C0005">
+      <w:start w:val="1"/>
+      <w:numFmt w:val="bullet"/>
+      <w:lvlText w:val=""/>
+      <w:lvlJc w:val="left"/>
+      <w:pPr>
+        <w:ind w:left="1440" w:hanging="360"/>
+      </w:pPr>
+      <w:rPr>
+        <w:rFonts w:ascii="Wingdings" w:hAnsi="Wingdings" w:hint="default"/>
+      </w:rPr>
+    </w:lvl>
+    <w:lvl w:ilvl="1" w:tplc="040C0003" w:tentative="1">
+      <w:start w:val="1"/>
+      <w:numFmt w:val="bullet"/>
+      <w:lvlText w:val="o"/>
+      <w:lvlJc w:val="left"/>
+      <w:pPr>
+        <w:ind w:left="2160" w:hanging="360"/>
+      </w:pPr>
+      <w:rPr>
+        <w:rFonts w:ascii="Courier New" w:hAnsi="Courier New" w:cs="Courier New" w:hint="default"/>
+      </w:rPr>
+    </w:lvl>
+    <w:lvl w:ilvl="2" w:tplc="040C0005" w:tentative="1">
+      <w:start w:val="1"/>
+      <w:numFmt w:val="bullet"/>
+      <w:lvlText w:val=""/>
+      <w:lvlJc w:val="left"/>
+      <w:pPr>
+        <w:ind w:left="2880" w:hanging="360"/>
+      </w:pPr>
+      <w:rPr>
+        <w:rFonts w:ascii="Wingdings" w:hAnsi="Wingdings" w:hint="default"/>
+      </w:rPr>
+    </w:lvl>
+    <w:lvl w:ilvl="3" w:tplc="040C0001" w:tentative="1">
+      <w:start w:val="1"/>
+      <w:numFmt w:val="bullet"/>
+      <w:lvlText w:val=""/>
+      <w:lvlJc w:val="left"/>
+      <w:pPr>
+        <w:ind w:left="3600" w:hanging="360"/>
+      </w:pPr>
+      <w:rPr>
+        <w:rFonts w:ascii="Symbol" w:hAnsi="Symbol" w:hint="default"/>
+      </w:rPr>
+    </w:lvl>
+    <w:lvl w:ilvl="4" w:tplc="040C0003" w:tentative="1">
+      <w:start w:val="1"/>
+      <w:numFmt w:val="bullet"/>
+      <w:lvlText w:val="o"/>
+      <w:lvlJc w:val="left"/>
+      <w:pPr>
+        <w:ind w:left="4320" w:hanging="360"/>
+      </w:pPr>
+      <w:rPr>
+        <w:rFonts w:ascii="Courier New" w:hAnsi="Courier New" w:cs="Courier New" w:hint="default"/>
+      </w:rPr>
+    </w:lvl>
+    <w:lvl w:ilvl="5" w:tplc="040C0005" w:tentative="1">
+      <w:start w:val="1"/>
+      <w:numFmt w:val="bullet"/>
+      <w:lvlText w:val=""/>
+      <w:lvlJc w:val="left"/>
+      <w:pPr>
+        <w:ind w:left="5040" w:hanging="360"/>
+      </w:pPr>
+      <w:rPr>
+        <w:rFonts w:ascii="Wingdings" w:hAnsi="Wingdings" w:hint="default"/>
+      </w:rPr>
+    </w:lvl>
+    <w:lvl w:ilvl="6" w:tplc="040C0001" w:tentative="1">
+      <w:start w:val="1"/>
+      <w:numFmt w:val="bullet"/>
+      <w:lvlText w:val=""/>
+      <w:lvlJc w:val="left"/>
+      <w:pPr>
+        <w:ind w:left="5760" w:hanging="360"/>
+      </w:pPr>
+      <w:rPr>
+        <w:rFonts w:ascii="Symbol" w:hAnsi="Symbol" w:hint="default"/>
+      </w:rPr>
+    </w:lvl>
+    <w:lvl w:ilvl="7" w:tplc="040C0003" w:tentative="1">
+      <w:start w:val="1"/>
+      <w:numFmt w:val="bullet"/>
+      <w:lvlText w:val="o"/>
+      <w:lvlJc w:val="left"/>
+      <w:pPr>
+        <w:ind w:left="6480" w:hanging="360"/>
+      </w:pPr>
+      <w:rPr>
+        <w:rFonts w:ascii="Courier New" w:hAnsi="Courier New" w:cs="Courier New" w:hint="default"/>
+      </w:rPr>
+    </w:lvl>
+    <w:lvl w:ilvl="8" w:tplc="040C0005" w:tentative="1">
+      <w:start w:val="1"/>
+      <w:numFmt w:val="bullet"/>
+      <w:lvlText w:val=""/>
+      <w:lvlJc w:val="left"/>
+      <w:pPr>
+        <w:ind w:left="7200" w:hanging="360"/>
+      </w:pPr>
+      <w:rPr>
+        <w:rFonts w:ascii="Wingdings" w:hAnsi="Wingdings" w:hint="default"/>
+      </w:rPr>
+    </w:lvl>
+  </w:abstractNum>
+  <w:abstractNum w:abstractNumId="4" w15:restartNumberingAfterBreak="0">
     <w:nsid w:val="688E5FFD"/>
     <w:multiLevelType w:val="multilevel"/>
     <w:tmpl w:val="5248EEC4"/>
@@ -4321,7 +5144,7 @@
       </w:rPr>
     </w:lvl>
   </w:abstractNum>
-  <w:abstractNum w:abstractNumId="4" w15:restartNumberingAfterBreak="0">
+  <w:abstractNum w:abstractNumId="5" w15:restartNumberingAfterBreak="0">
     <w:nsid w:val="70BE7085"/>
     <w:multiLevelType w:val="hybridMultilevel"/>
     <w:tmpl w:val="EB7A2926"/>
@@ -4412,7 +5235,7 @@
       </w:pPr>
     </w:lvl>
   </w:abstractNum>
-  <w:abstractNum w:abstractNumId="5" w15:restartNumberingAfterBreak="0">
+  <w:abstractNum w:abstractNumId="6" w15:restartNumberingAfterBreak="0">
     <w:nsid w:val="78CB53F2"/>
     <w:multiLevelType w:val="hybridMultilevel"/>
     <w:tmpl w:val="DBAA84DE"/>
@@ -4524,7 +5347,7 @@
       </w:rPr>
     </w:lvl>
   </w:abstractNum>
-  <w:abstractNum w:abstractNumId="6" w15:restartNumberingAfterBreak="0">
+  <w:abstractNum w:abstractNumId="7" w15:restartNumberingAfterBreak="0">
     <w:nsid w:val="79CB3127"/>
     <w:multiLevelType w:val="hybridMultilevel"/>
     <w:tmpl w:val="FEA803C4"/>
@@ -4615,7 +5438,7 @@
       </w:pPr>
     </w:lvl>
   </w:abstractNum>
-  <w:abstractNum w:abstractNumId="7" w15:restartNumberingAfterBreak="0">
+  <w:abstractNum w:abstractNumId="8" w15:restartNumberingAfterBreak="0">
     <w:nsid w:val="7D700DE8"/>
     <w:multiLevelType w:val="hybridMultilevel"/>
     <w:tmpl w:val="EEEECFBA"/>
@@ -4705,19 +5528,19 @@
     </w:lvl>
   </w:abstractNum>
   <w:num w:numId="1" w16cid:durableId="641470174">
-    <w:abstractNumId w:val="7"/>
+    <w:abstractNumId w:val="8"/>
   </w:num>
   <w:num w:numId="2" w16cid:durableId="779106079">
-    <w:abstractNumId w:val="6"/>
+    <w:abstractNumId w:val="7"/>
   </w:num>
   <w:num w:numId="3" w16cid:durableId="1311014332">
     <w:abstractNumId w:val="1"/>
   </w:num>
   <w:num w:numId="4" w16cid:durableId="239143935">
-    <w:abstractNumId w:val="4"/>
+    <w:abstractNumId w:val="5"/>
   </w:num>
   <w:num w:numId="5" w16cid:durableId="742945199">
-    <w:abstractNumId w:val="3"/>
+    <w:abstractNumId w:val="4"/>
   </w:num>
   <w:num w:numId="6" w16cid:durableId="500851329">
     <w:abstractNumId w:val="2"/>
@@ -4726,7 +5549,10 @@
     <w:abstractNumId w:val="0"/>
   </w:num>
   <w:num w:numId="8" w16cid:durableId="1732463683">
-    <w:abstractNumId w:val="5"/>
+    <w:abstractNumId w:val="6"/>
+  </w:num>
+  <w:num w:numId="9" w16cid:durableId="1109859368">
+    <w:abstractNumId w:val="3"/>
   </w:num>
 </w:numbering>
 </file>

</xml_diff>

<commit_message>
maj \br et commande url
</commit_message>
<xml_diff>
--- a/tex/latex/documentation/Main.docx
+++ b/tex/latex/documentation/Main.docx
@@ -734,6 +734,7 @@
           <w:szCs w:val="24"/>
           <w:lang w:val="fr-FR"/>
         </w:rPr>
+        <w:lastRenderedPageBreak/>
         <w:t>Général</w:t>
       </w:r>
     </w:p>
@@ -1142,6 +1143,25 @@
           <w:lang w:val="fr-FR"/>
         </w:rPr>
       </w:pPr>
+      <w:r>
+        <w:rPr>
+          <w:sz w:val="24"/>
+          <w:szCs w:val="24"/>
+          <w:lang w:val="fr-FR"/>
+        </w:rPr>
+        <w:t>\br : \newline</w:t>
+      </w:r>
+    </w:p>
+    <w:p>
+      <w:pPr>
+        <w:pStyle w:val="Paragraphedeliste"/>
+        <w:ind w:left="426"/>
+        <w:rPr>
+          <w:sz w:val="24"/>
+          <w:szCs w:val="24"/>
+          <w:lang w:val="fr-FR"/>
+        </w:rPr>
+      </w:pPr>
     </w:p>
     <w:p>
       <w:pPr>
@@ -1794,6 +1814,7 @@
             <w:szCs w:val="16"/>
             <w:lang w:val="fr-FR"/>
           </w:rPr>
+          <w:lastRenderedPageBreak/>
           <w:t xml:space="preserve">                "pdflatex"</w:t>
         </w:r>
       </w:ins>
@@ -2497,6 +2518,7 @@
           <w:szCs w:val="24"/>
           <w:lang w:val="fr-FR"/>
         </w:rPr>
+        <w:lastRenderedPageBreak/>
         <w:t>Math &amp; calc</w:t>
       </w:r>
     </w:p>
@@ -3395,13 +3417,38 @@
           <w:szCs w:val="24"/>
           <w:lang w:val="fr-FR"/>
         </w:rPr>
+        <w:t xml:space="preserve">Package : </w:t>
+      </w:r>
+    </w:p>
+    <w:p>
+      <w:pPr>
+        <w:pStyle w:val="Paragraphedeliste"/>
+        <w:numPr>
+          <w:ilvl w:val="0"/>
+          <w:numId w:val="10"/>
+        </w:numPr>
+        <w:rPr>
+          <w:sz w:val="24"/>
+          <w:szCs w:val="24"/>
+          <w:lang w:val="fr-FR"/>
+        </w:rPr>
+      </w:pPr>
+      <w:r>
+        <w:rPr>
+          <w:sz w:val="24"/>
+          <w:szCs w:val="24"/>
+          <w:lang w:val="fr-FR"/>
+        </w:rPr>
         <w:t>url : hyphen</w:t>
       </w:r>
     </w:p>
     <w:p>
       <w:pPr>
         <w:pStyle w:val="Paragraphedeliste"/>
-        <w:ind w:hanging="294"/>
+        <w:numPr>
+          <w:ilvl w:val="0"/>
+          <w:numId w:val="10"/>
+        </w:numPr>
         <w:rPr>
           <w:sz w:val="24"/>
           <w:szCs w:val="24"/>
@@ -3420,20 +3467,45 @@
     <w:p>
       <w:pPr>
         <w:pStyle w:val="Paragraphedeliste"/>
-        <w:ind w:hanging="294"/>
-        <w:rPr>
-          <w:sz w:val="24"/>
-          <w:szCs w:val="24"/>
-          <w:lang w:val="fr-FR"/>
-        </w:rPr>
-      </w:pPr>
-      <w:r>
-        <w:rPr>
-          <w:sz w:val="24"/>
-          <w:szCs w:val="24"/>
-          <w:lang w:val="fr-FR"/>
-        </w:rPr>
-        <w:t xml:space="preserve">-&gt;ref a du texte fonctionne par paire : </w:t>
+        <w:numPr>
+          <w:ilvl w:val="1"/>
+          <w:numId w:val="10"/>
+        </w:numPr>
+        <w:rPr>
+          <w:sz w:val="24"/>
+          <w:szCs w:val="24"/>
+          <w:lang w:val="fr-FR"/>
+        </w:rPr>
+      </w:pPr>
+      <w:r>
+        <w:rPr>
+          <w:sz w:val="24"/>
+          <w:szCs w:val="24"/>
+          <w:lang w:val="fr-FR"/>
+        </w:rPr>
+        <w:t>\href[option]{url}{text} =&gt; nouvelle commande \url</w:t>
+      </w:r>
+    </w:p>
+    <w:p>
+      <w:pPr>
+        <w:pStyle w:val="Paragraphedeliste"/>
+        <w:numPr>
+          <w:ilvl w:val="1"/>
+          <w:numId w:val="10"/>
+        </w:numPr>
+        <w:rPr>
+          <w:sz w:val="24"/>
+          <w:szCs w:val="24"/>
+          <w:lang w:val="fr-FR"/>
+        </w:rPr>
+      </w:pPr>
+      <w:r>
+        <w:rPr>
+          <w:sz w:val="24"/>
+          <w:szCs w:val="24"/>
+          <w:lang w:val="fr-FR"/>
+        </w:rPr>
+        <w:t xml:space="preserve">ref a du texte fonctionne par paire : </w:t>
       </w:r>
       <w:r>
         <w:rPr>
@@ -5107,6 +5179,118 @@
     </w:lvl>
   </w:abstractNum>
   <w:abstractNum w:abstractNumId="3" w15:restartNumberingAfterBreak="0">
+    <w:nsid w:val="4B820E1E"/>
+    <w:multiLevelType w:val="hybridMultilevel"/>
+    <w:tmpl w:val="BCEEA3AC"/>
+    <w:lvl w:ilvl="0" w:tplc="1DDA8A9A">
+      <w:numFmt w:val="bullet"/>
+      <w:lvlText w:val="-"/>
+      <w:lvlJc w:val="left"/>
+      <w:pPr>
+        <w:ind w:left="786" w:hanging="360"/>
+      </w:pPr>
+      <w:rPr>
+        <w:rFonts w:ascii="Calibri" w:eastAsiaTheme="minorHAnsi" w:hAnsi="Calibri" w:cs="Calibri" w:hint="default"/>
+      </w:rPr>
+    </w:lvl>
+    <w:lvl w:ilvl="1" w:tplc="040C0003">
+      <w:start w:val="1"/>
+      <w:numFmt w:val="bullet"/>
+      <w:lvlText w:val="o"/>
+      <w:lvlJc w:val="left"/>
+      <w:pPr>
+        <w:ind w:left="1506" w:hanging="360"/>
+      </w:pPr>
+      <w:rPr>
+        <w:rFonts w:ascii="Courier New" w:hAnsi="Courier New" w:cs="Courier New" w:hint="default"/>
+      </w:rPr>
+    </w:lvl>
+    <w:lvl w:ilvl="2" w:tplc="040C0005" w:tentative="1">
+      <w:start w:val="1"/>
+      <w:numFmt w:val="bullet"/>
+      <w:lvlText w:val=""/>
+      <w:lvlJc w:val="left"/>
+      <w:pPr>
+        <w:ind w:left="2226" w:hanging="360"/>
+      </w:pPr>
+      <w:rPr>
+        <w:rFonts w:ascii="Wingdings" w:hAnsi="Wingdings" w:hint="default"/>
+      </w:rPr>
+    </w:lvl>
+    <w:lvl w:ilvl="3" w:tplc="040C0001" w:tentative="1">
+      <w:start w:val="1"/>
+      <w:numFmt w:val="bullet"/>
+      <w:lvlText w:val=""/>
+      <w:lvlJc w:val="left"/>
+      <w:pPr>
+        <w:ind w:left="2946" w:hanging="360"/>
+      </w:pPr>
+      <w:rPr>
+        <w:rFonts w:ascii="Symbol" w:hAnsi="Symbol" w:hint="default"/>
+      </w:rPr>
+    </w:lvl>
+    <w:lvl w:ilvl="4" w:tplc="040C0003" w:tentative="1">
+      <w:start w:val="1"/>
+      <w:numFmt w:val="bullet"/>
+      <w:lvlText w:val="o"/>
+      <w:lvlJc w:val="left"/>
+      <w:pPr>
+        <w:ind w:left="3666" w:hanging="360"/>
+      </w:pPr>
+      <w:rPr>
+        <w:rFonts w:ascii="Courier New" w:hAnsi="Courier New" w:cs="Courier New" w:hint="default"/>
+      </w:rPr>
+    </w:lvl>
+    <w:lvl w:ilvl="5" w:tplc="040C0005" w:tentative="1">
+      <w:start w:val="1"/>
+      <w:numFmt w:val="bullet"/>
+      <w:lvlText w:val=""/>
+      <w:lvlJc w:val="left"/>
+      <w:pPr>
+        <w:ind w:left="4386" w:hanging="360"/>
+      </w:pPr>
+      <w:rPr>
+        <w:rFonts w:ascii="Wingdings" w:hAnsi="Wingdings" w:hint="default"/>
+      </w:rPr>
+    </w:lvl>
+    <w:lvl w:ilvl="6" w:tplc="040C0001" w:tentative="1">
+      <w:start w:val="1"/>
+      <w:numFmt w:val="bullet"/>
+      <w:lvlText w:val=""/>
+      <w:lvlJc w:val="left"/>
+      <w:pPr>
+        <w:ind w:left="5106" w:hanging="360"/>
+      </w:pPr>
+      <w:rPr>
+        <w:rFonts w:ascii="Symbol" w:hAnsi="Symbol" w:hint="default"/>
+      </w:rPr>
+    </w:lvl>
+    <w:lvl w:ilvl="7" w:tplc="040C0003" w:tentative="1">
+      <w:start w:val="1"/>
+      <w:numFmt w:val="bullet"/>
+      <w:lvlText w:val="o"/>
+      <w:lvlJc w:val="left"/>
+      <w:pPr>
+        <w:ind w:left="5826" w:hanging="360"/>
+      </w:pPr>
+      <w:rPr>
+        <w:rFonts w:ascii="Courier New" w:hAnsi="Courier New" w:cs="Courier New" w:hint="default"/>
+      </w:rPr>
+    </w:lvl>
+    <w:lvl w:ilvl="8" w:tplc="040C0005" w:tentative="1">
+      <w:start w:val="1"/>
+      <w:numFmt w:val="bullet"/>
+      <w:lvlText w:val=""/>
+      <w:lvlJc w:val="left"/>
+      <w:pPr>
+        <w:ind w:left="6546" w:hanging="360"/>
+      </w:pPr>
+      <w:rPr>
+        <w:rFonts w:ascii="Wingdings" w:hAnsi="Wingdings" w:hint="default"/>
+      </w:rPr>
+    </w:lvl>
+  </w:abstractNum>
+  <w:abstractNum w:abstractNumId="4" w15:restartNumberingAfterBreak="0">
     <w:nsid w:val="5726184B"/>
     <w:multiLevelType w:val="hybridMultilevel"/>
     <w:tmpl w:val="E2905C8E"/>
@@ -5219,7 +5403,7 @@
       </w:rPr>
     </w:lvl>
   </w:abstractNum>
-  <w:abstractNum w:abstractNumId="4" w15:restartNumberingAfterBreak="0">
+  <w:abstractNum w:abstractNumId="5" w15:restartNumberingAfterBreak="0">
     <w:nsid w:val="688E5FFD"/>
     <w:multiLevelType w:val="multilevel"/>
     <w:tmpl w:val="5248EEC4"/>
@@ -5368,7 +5552,7 @@
       </w:rPr>
     </w:lvl>
   </w:abstractNum>
-  <w:abstractNum w:abstractNumId="5" w15:restartNumberingAfterBreak="0">
+  <w:abstractNum w:abstractNumId="6" w15:restartNumberingAfterBreak="0">
     <w:nsid w:val="70BE7085"/>
     <w:multiLevelType w:val="hybridMultilevel"/>
     <w:tmpl w:val="EB7A2926"/>
@@ -5459,7 +5643,7 @@
       </w:pPr>
     </w:lvl>
   </w:abstractNum>
-  <w:abstractNum w:abstractNumId="6" w15:restartNumberingAfterBreak="0">
+  <w:abstractNum w:abstractNumId="7" w15:restartNumberingAfterBreak="0">
     <w:nsid w:val="78CB53F2"/>
     <w:multiLevelType w:val="hybridMultilevel"/>
     <w:tmpl w:val="DBAA84DE"/>
@@ -5571,7 +5755,7 @@
       </w:rPr>
     </w:lvl>
   </w:abstractNum>
-  <w:abstractNum w:abstractNumId="7" w15:restartNumberingAfterBreak="0">
+  <w:abstractNum w:abstractNumId="8" w15:restartNumberingAfterBreak="0">
     <w:nsid w:val="79CB3127"/>
     <w:multiLevelType w:val="hybridMultilevel"/>
     <w:tmpl w:val="FEA803C4"/>
@@ -5662,7 +5846,7 @@
       </w:pPr>
     </w:lvl>
   </w:abstractNum>
-  <w:abstractNum w:abstractNumId="8" w15:restartNumberingAfterBreak="0">
+  <w:abstractNum w:abstractNumId="9" w15:restartNumberingAfterBreak="0">
     <w:nsid w:val="7D700DE8"/>
     <w:multiLevelType w:val="hybridMultilevel"/>
     <w:tmpl w:val="EEEECFBA"/>
@@ -5752,19 +5936,19 @@
     </w:lvl>
   </w:abstractNum>
   <w:num w:numId="1" w16cid:durableId="641470174">
-    <w:abstractNumId w:val="8"/>
+    <w:abstractNumId w:val="9"/>
   </w:num>
   <w:num w:numId="2" w16cid:durableId="779106079">
-    <w:abstractNumId w:val="7"/>
+    <w:abstractNumId w:val="8"/>
   </w:num>
   <w:num w:numId="3" w16cid:durableId="1311014332">
     <w:abstractNumId w:val="1"/>
   </w:num>
   <w:num w:numId="4" w16cid:durableId="239143935">
-    <w:abstractNumId w:val="5"/>
+    <w:abstractNumId w:val="6"/>
   </w:num>
   <w:num w:numId="5" w16cid:durableId="742945199">
-    <w:abstractNumId w:val="4"/>
+    <w:abstractNumId w:val="5"/>
   </w:num>
   <w:num w:numId="6" w16cid:durableId="500851329">
     <w:abstractNumId w:val="2"/>
@@ -5773,9 +5957,12 @@
     <w:abstractNumId w:val="0"/>
   </w:num>
   <w:num w:numId="8" w16cid:durableId="1732463683">
-    <w:abstractNumId w:val="6"/>
+    <w:abstractNumId w:val="7"/>
   </w:num>
   <w:num w:numId="9" w16cid:durableId="1371955941">
+    <w:abstractNumId w:val="4"/>
+  </w:num>
+  <w:num w:numId="10" w16cid:durableId="710761574">
     <w:abstractNumId w:val="3"/>
   </w:num>
 </w:numbering>

</xml_diff>

<commit_message>
ajout unité SI dbm
</commit_message>
<xml_diff>
--- a/tex/latex/documentation/Main.docx
+++ b/tex/latex/documentation/Main.docx
@@ -897,22 +897,19 @@
           <w:numId w:val="9"/>
         </w:numPr>
         <w:rPr>
-          <w:ins w:id="1" w:author="Benjamin Stambach" w:date="2023-03-17T22:02:00Z"/>
           <w:sz w:val="20"/>
           <w:szCs w:val="20"/>
           <w:lang w:val="fr-FR"/>
         </w:rPr>
       </w:pPr>
-      <w:ins w:id="2" w:author="Benjamin Stambach" w:date="2023-03-17T22:02:00Z">
-        <w:r>
-          <w:rPr>
-            <w:sz w:val="20"/>
-            <w:szCs w:val="20"/>
-            <w:lang w:val="fr-FR"/>
-          </w:rPr>
-          <w:t>\DeclareSIUnit{\dBV}{dBV}</w:t>
-        </w:r>
-      </w:ins>
+      <w:r>
+        <w:rPr>
+          <w:sz w:val="20"/>
+          <w:szCs w:val="20"/>
+          <w:lang w:val="fr-FR"/>
+        </w:rPr>
+        <w:t>\DeclareSIUnit{\dBV}{dBV}</w:t>
+      </w:r>
     </w:p>
     <w:p>
       <w:pPr>
@@ -922,52 +919,46 @@
           <w:numId w:val="9"/>
         </w:numPr>
         <w:rPr>
-          <w:ins w:id="3" w:author="Benjamin Stambach" w:date="2023-03-17T22:02:00Z"/>
           <w:sz w:val="20"/>
           <w:szCs w:val="20"/>
           <w:lang w:val="fr-FR"/>
         </w:rPr>
       </w:pPr>
-      <w:ins w:id="4" w:author="Benjamin Stambach" w:date="2023-03-17T22:02:00Z">
-        <w:r>
-          <w:rPr>
-            <w:sz w:val="20"/>
-            <w:szCs w:val="20"/>
-            <w:lang w:val="fr-FR"/>
-          </w:rPr>
-          <w:t>\sisetup{ detect-all = true</w:t>
-        </w:r>
-        <w:r>
-          <w:rPr>
-            <w:sz w:val="20"/>
-            <w:szCs w:val="20"/>
-            <w:lang w:val="fr-FR"/>
-          </w:rPr>
-          <w:t xml:space="preserve"> }</w:t>
-        </w:r>
-      </w:ins>
+      <w:r>
+        <w:rPr>
+          <w:sz w:val="20"/>
+          <w:szCs w:val="20"/>
+          <w:lang w:val="fr-FR"/>
+        </w:rPr>
+        <w:t>\sisetup{ detect-all = true</w:t>
+      </w:r>
+      <w:r>
+        <w:rPr>
+          <w:sz w:val="20"/>
+          <w:szCs w:val="20"/>
+          <w:lang w:val="fr-FR"/>
+        </w:rPr>
+        <w:t xml:space="preserve"> }</w:t>
+      </w:r>
     </w:p>
     <w:p>
       <w:pPr>
         <w:pStyle w:val="Paragraphedeliste"/>
         <w:ind w:hanging="294"/>
         <w:rPr>
-          <w:ins w:id="5" w:author="Benjamin Stambach" w:date="2023-03-17T22:02:00Z"/>
-          <w:sz w:val="24"/>
-          <w:szCs w:val="24"/>
-          <w:lang w:val="fr-FR"/>
-        </w:rPr>
-      </w:pPr>
-      <w:ins w:id="6" w:author="Benjamin Stambach" w:date="2023-03-17T22:02:00Z">
-        <w:r>
-          <w:rPr>
-            <w:sz w:val="24"/>
-            <w:szCs w:val="24"/>
-            <w:lang w:val="fr-FR"/>
-          </w:rPr>
-          <w:tab/>
-        </w:r>
-      </w:ins>
+          <w:sz w:val="24"/>
+          <w:szCs w:val="24"/>
+          <w:lang w:val="fr-FR"/>
+        </w:rPr>
+      </w:pPr>
+      <w:r>
+        <w:rPr>
+          <w:sz w:val="24"/>
+          <w:szCs w:val="24"/>
+          <w:lang w:val="fr-FR"/>
+        </w:rPr>
+        <w:tab/>
+      </w:r>
     </w:p>
     <w:p>
       <w:pPr>
@@ -1374,7 +1365,6 @@
           <w:numId w:val="2"/>
         </w:numPr>
         <w:rPr>
-          <w:ins w:id="7" w:author="Benjamin Stambach" w:date="2023-03-17T22:02:00Z"/>
           <w:b/>
           <w:bCs/>
           <w:sz w:val="24"/>
@@ -1382,505 +1372,437 @@
           <w:lang w:val="fr-FR"/>
         </w:rPr>
       </w:pPr>
-      <w:ins w:id="8" w:author="Benjamin Stambach" w:date="2023-03-17T22:02:00Z">
-        <w:r>
-          <w:rPr>
-            <w:b/>
-            <w:bCs/>
-            <w:sz w:val="24"/>
-            <w:szCs w:val="24"/>
-            <w:lang w:val="fr-FR"/>
-          </w:rPr>
-          <w:t>Svg</w:t>
-        </w:r>
-      </w:ins>
+      <w:r>
+        <w:rPr>
+          <w:b/>
+          <w:bCs/>
+          <w:sz w:val="24"/>
+          <w:szCs w:val="24"/>
+          <w:lang w:val="fr-FR"/>
+        </w:rPr>
+        <w:t>Svg</w:t>
+      </w:r>
     </w:p>
     <w:p>
       <w:pPr>
         <w:spacing w:after="0"/>
         <w:rPr>
-          <w:ins w:id="9" w:author="Benjamin Stambach" w:date="2023-03-17T22:02:00Z"/>
           <w:sz w:val="16"/>
           <w:szCs w:val="16"/>
           <w:lang w:val="fr-FR"/>
         </w:rPr>
       </w:pPr>
-      <w:ins w:id="10" w:author="Benjamin Stambach" w:date="2023-03-17T22:02:00Z">
-        <w:r>
-          <w:rPr>
-            <w:sz w:val="16"/>
-            <w:szCs w:val="16"/>
-            <w:lang w:val="fr-FR"/>
-          </w:rPr>
-          <w:t>Ajouter ça dans le fichier config de VS code</w:t>
-        </w:r>
-        <w:r>
-          <w:rPr>
-            <w:sz w:val="16"/>
-            <w:szCs w:val="16"/>
-            <w:lang w:val="fr-FR"/>
-          </w:rPr>
-          <w:t xml:space="preserve">  </w:t>
-        </w:r>
-      </w:ins>
+      <w:r>
+        <w:rPr>
+          <w:sz w:val="16"/>
+          <w:szCs w:val="16"/>
+          <w:lang w:val="fr-FR"/>
+        </w:rPr>
+        <w:t>Ajouter ça dans le fichier config de VS code</w:t>
+      </w:r>
+      <w:r>
+        <w:rPr>
+          <w:sz w:val="16"/>
+          <w:szCs w:val="16"/>
+          <w:lang w:val="fr-FR"/>
+        </w:rPr>
+        <w:t xml:space="preserve">  </w:t>
+      </w:r>
     </w:p>
     <w:p>
       <w:pPr>
         <w:spacing w:after="0"/>
         <w:rPr>
-          <w:ins w:id="11" w:author="Benjamin Stambach" w:date="2023-03-17T22:02:00Z"/>
           <w:sz w:val="16"/>
           <w:szCs w:val="16"/>
           <w:lang w:val="en-US"/>
         </w:rPr>
       </w:pPr>
-      <w:ins w:id="12" w:author="Benjamin Stambach" w:date="2023-03-17T22:02:00Z">
-        <w:r>
-          <w:rPr>
-            <w:sz w:val="16"/>
-            <w:szCs w:val="16"/>
-            <w:lang w:val="fr-FR"/>
-          </w:rPr>
-          <w:t xml:space="preserve">  </w:t>
-        </w:r>
-        <w:r>
-          <w:rPr>
-            <w:sz w:val="16"/>
-            <w:szCs w:val="16"/>
-            <w:lang w:val="en-US"/>
-          </w:rPr>
-          <w:t>"latex-workshop.latex.tools": [</w:t>
-        </w:r>
-      </w:ins>
-    </w:p>
-    <w:p>
-      <w:pPr>
-        <w:spacing w:after="0"/>
-        <w:rPr>
-          <w:ins w:id="13" w:author="Benjamin Stambach" w:date="2023-03-17T22:02:00Z"/>
+      <w:r>
+        <w:rPr>
+          <w:sz w:val="16"/>
+          <w:szCs w:val="16"/>
+          <w:lang w:val="fr-FR"/>
+        </w:rPr>
+        <w:t xml:space="preserve">  </w:t>
+      </w:r>
+      <w:r>
+        <w:rPr>
           <w:sz w:val="16"/>
           <w:szCs w:val="16"/>
           <w:lang w:val="en-US"/>
         </w:rPr>
-      </w:pPr>
-      <w:ins w:id="14" w:author="Benjamin Stambach" w:date="2023-03-17T22:02:00Z">
-        <w:r>
-          <w:rPr>
-            <w:sz w:val="16"/>
-            <w:szCs w:val="16"/>
-            <w:lang w:val="en-US"/>
-          </w:rPr>
-          <w:t xml:space="preserve">        {</w:t>
-        </w:r>
-      </w:ins>
+        <w:t>"latex-workshop.latex.tools": [</w:t>
+      </w:r>
     </w:p>
     <w:p>
       <w:pPr>
         <w:spacing w:after="0"/>
         <w:rPr>
-          <w:ins w:id="15" w:author="Benjamin Stambach" w:date="2023-03-17T22:02:00Z"/>
           <w:sz w:val="16"/>
           <w:szCs w:val="16"/>
           <w:lang w:val="en-US"/>
         </w:rPr>
       </w:pPr>
-      <w:ins w:id="16" w:author="Benjamin Stambach" w:date="2023-03-17T22:02:00Z">
-        <w:r>
-          <w:rPr>
-            <w:sz w:val="16"/>
-            <w:szCs w:val="16"/>
-            <w:lang w:val="en-US"/>
-          </w:rPr>
-          <w:t xml:space="preserve">            "name": "pdflatex",</w:t>
-        </w:r>
-      </w:ins>
-    </w:p>
-    <w:p>
-      <w:pPr>
-        <w:spacing w:after="0"/>
-        <w:rPr>
-          <w:ins w:id="17" w:author="Benjamin Stambach" w:date="2023-03-17T22:02:00Z"/>
+      <w:r>
+        <w:rPr>
           <w:sz w:val="16"/>
           <w:szCs w:val="16"/>
           <w:lang w:val="en-US"/>
         </w:rPr>
-      </w:pPr>
-      <w:ins w:id="18" w:author="Benjamin Stambach" w:date="2023-03-17T22:02:00Z">
-        <w:r>
-          <w:rPr>
-            <w:sz w:val="16"/>
-            <w:szCs w:val="16"/>
-            <w:lang w:val="en-US"/>
-          </w:rPr>
-          <w:t xml:space="preserve">            "command": "pdflatex",</w:t>
-        </w:r>
-      </w:ins>
+        <w:t xml:space="preserve">        {</w:t>
+      </w:r>
     </w:p>
     <w:p>
       <w:pPr>
         <w:spacing w:after="0"/>
         <w:rPr>
-          <w:ins w:id="19" w:author="Benjamin Stambach" w:date="2023-03-17T22:02:00Z"/>
           <w:sz w:val="16"/>
           <w:szCs w:val="16"/>
           <w:lang w:val="en-US"/>
         </w:rPr>
       </w:pPr>
-      <w:ins w:id="20" w:author="Benjamin Stambach" w:date="2023-03-17T22:02:00Z">
-        <w:r>
-          <w:rPr>
-            <w:sz w:val="16"/>
-            <w:szCs w:val="16"/>
-            <w:lang w:val="en-US"/>
-          </w:rPr>
-          <w:t xml:space="preserve">            "args": [</w:t>
-        </w:r>
-      </w:ins>
-    </w:p>
-    <w:p>
-      <w:pPr>
-        <w:spacing w:after="0"/>
-        <w:rPr>
-          <w:ins w:id="21" w:author="Benjamin Stambach" w:date="2023-03-17T22:02:00Z"/>
+      <w:r>
+        <w:rPr>
           <w:sz w:val="16"/>
           <w:szCs w:val="16"/>
           <w:lang w:val="en-US"/>
         </w:rPr>
-      </w:pPr>
-      <w:ins w:id="22" w:author="Benjamin Stambach" w:date="2023-03-17T22:02:00Z">
-        <w:r>
-          <w:rPr>
-            <w:sz w:val="16"/>
-            <w:szCs w:val="16"/>
-            <w:lang w:val="en-US"/>
-          </w:rPr>
-          <w:t xml:space="preserve">                "--shell-escape", // if you want to have the shell-escape flag</w:t>
-        </w:r>
-      </w:ins>
+        <w:t xml:space="preserve">            "name": "pdflatex",</w:t>
+      </w:r>
     </w:p>
     <w:p>
       <w:pPr>
         <w:spacing w:after="0"/>
         <w:rPr>
-          <w:ins w:id="23" w:author="Benjamin Stambach" w:date="2023-03-17T22:02:00Z"/>
           <w:sz w:val="16"/>
           <w:szCs w:val="16"/>
           <w:lang w:val="en-US"/>
         </w:rPr>
       </w:pPr>
-      <w:ins w:id="24" w:author="Benjamin Stambach" w:date="2023-03-17T22:02:00Z">
-        <w:r>
-          <w:rPr>
-            <w:sz w:val="16"/>
-            <w:szCs w:val="16"/>
-            <w:lang w:val="en-US"/>
-          </w:rPr>
-          <w:t xml:space="preserve">                "-synctex=1",</w:t>
-        </w:r>
-      </w:ins>
-    </w:p>
-    <w:p>
-      <w:pPr>
-        <w:spacing w:after="0"/>
-        <w:rPr>
-          <w:ins w:id="25" w:author="Benjamin Stambach" w:date="2023-03-17T22:02:00Z"/>
+      <w:r>
+        <w:rPr>
           <w:sz w:val="16"/>
           <w:szCs w:val="16"/>
           <w:lang w:val="en-US"/>
         </w:rPr>
-      </w:pPr>
-      <w:ins w:id="26" w:author="Benjamin Stambach" w:date="2023-03-17T22:02:00Z">
-        <w:r>
-          <w:rPr>
-            <w:sz w:val="16"/>
-            <w:szCs w:val="16"/>
-            <w:lang w:val="en-US"/>
-          </w:rPr>
-          <w:t xml:space="preserve">                "-interaction=nonstopmode",</w:t>
-        </w:r>
-      </w:ins>
+        <w:t xml:space="preserve">            "command": "pdflatex",</w:t>
+      </w:r>
     </w:p>
     <w:p>
       <w:pPr>
         <w:spacing w:after="0"/>
         <w:rPr>
-          <w:ins w:id="27" w:author="Benjamin Stambach" w:date="2023-03-17T22:02:00Z"/>
           <w:sz w:val="16"/>
           <w:szCs w:val="16"/>
           <w:lang w:val="en-US"/>
         </w:rPr>
       </w:pPr>
-      <w:ins w:id="28" w:author="Benjamin Stambach" w:date="2023-03-17T22:02:00Z">
-        <w:r>
-          <w:rPr>
-            <w:sz w:val="16"/>
-            <w:szCs w:val="16"/>
-            <w:lang w:val="en-US"/>
-          </w:rPr>
-          <w:t xml:space="preserve">                "-file-line-error",</w:t>
-        </w:r>
-      </w:ins>
-    </w:p>
-    <w:p>
-      <w:pPr>
-        <w:spacing w:after="0"/>
-        <w:rPr>
-          <w:ins w:id="29" w:author="Benjamin Stambach" w:date="2023-03-17T22:02:00Z"/>
+      <w:r>
+        <w:rPr>
           <w:sz w:val="16"/>
           <w:szCs w:val="16"/>
           <w:lang w:val="en-US"/>
         </w:rPr>
-      </w:pPr>
-      <w:ins w:id="30" w:author="Benjamin Stambach" w:date="2023-03-17T22:02:00Z">
-        <w:r>
-          <w:rPr>
-            <w:sz w:val="16"/>
-            <w:szCs w:val="16"/>
-            <w:lang w:val="en-US"/>
-          </w:rPr>
-          <w:t xml:space="preserve">                "%DOC%"</w:t>
-        </w:r>
-      </w:ins>
+        <w:t xml:space="preserve">            "args": [</w:t>
+      </w:r>
     </w:p>
     <w:p>
       <w:pPr>
         <w:spacing w:after="0"/>
         <w:rPr>
-          <w:ins w:id="31" w:author="Benjamin Stambach" w:date="2023-03-17T22:02:00Z"/>
           <w:sz w:val="16"/>
           <w:szCs w:val="16"/>
           <w:lang w:val="en-US"/>
         </w:rPr>
       </w:pPr>
-      <w:ins w:id="32" w:author="Benjamin Stambach" w:date="2023-03-17T22:02:00Z">
-        <w:r>
-          <w:rPr>
-            <w:sz w:val="16"/>
-            <w:szCs w:val="16"/>
-            <w:lang w:val="en-US"/>
-          </w:rPr>
-          <w:t xml:space="preserve">            ]</w:t>
-        </w:r>
-      </w:ins>
-    </w:p>
-    <w:p>
-      <w:pPr>
-        <w:spacing w:after="0"/>
-        <w:rPr>
-          <w:ins w:id="33" w:author="Benjamin Stambach" w:date="2023-03-17T22:02:00Z"/>
+      <w:r>
+        <w:rPr>
           <w:sz w:val="16"/>
           <w:szCs w:val="16"/>
           <w:lang w:val="en-US"/>
         </w:rPr>
-      </w:pPr>
-      <w:ins w:id="34" w:author="Benjamin Stambach" w:date="2023-03-17T22:02:00Z">
-        <w:r>
-          <w:rPr>
-            <w:sz w:val="16"/>
-            <w:szCs w:val="16"/>
-            <w:lang w:val="en-US"/>
-          </w:rPr>
-          <w:t xml:space="preserve">        }</w:t>
-        </w:r>
-      </w:ins>
+        <w:t xml:space="preserve">                "--shell-escape", // if you want to have the shell-escape flag</w:t>
+      </w:r>
     </w:p>
     <w:p>
       <w:pPr>
         <w:spacing w:after="0"/>
         <w:rPr>
-          <w:ins w:id="35" w:author="Benjamin Stambach" w:date="2023-03-17T22:02:00Z"/>
           <w:sz w:val="16"/>
           <w:szCs w:val="16"/>
           <w:lang w:val="en-US"/>
         </w:rPr>
       </w:pPr>
-      <w:ins w:id="36" w:author="Benjamin Stambach" w:date="2023-03-17T22:02:00Z">
-        <w:r>
-          <w:rPr>
-            <w:sz w:val="16"/>
-            <w:szCs w:val="16"/>
-            <w:lang w:val="en-US"/>
-          </w:rPr>
-          <w:t xml:space="preserve">    ],</w:t>
-        </w:r>
-      </w:ins>
-    </w:p>
-    <w:p>
-      <w:pPr>
-        <w:spacing w:after="0"/>
-        <w:rPr>
-          <w:ins w:id="37" w:author="Benjamin Stambach" w:date="2023-03-17T22:02:00Z"/>
+      <w:r>
+        <w:rPr>
           <w:sz w:val="16"/>
           <w:szCs w:val="16"/>
           <w:lang w:val="en-US"/>
         </w:rPr>
-      </w:pPr>
-      <w:ins w:id="38" w:author="Benjamin Stambach" w:date="2023-03-17T22:02:00Z">
-        <w:r>
-          <w:rPr>
-            <w:sz w:val="16"/>
-            <w:szCs w:val="16"/>
-            <w:lang w:val="en-US"/>
-          </w:rPr>
-          <w:t xml:space="preserve">    "latex-workshop.latex.recipes": [</w:t>
-        </w:r>
-      </w:ins>
+        <w:t xml:space="preserve">                "-synctex=1",</w:t>
+      </w:r>
     </w:p>
     <w:p>
       <w:pPr>
         <w:spacing w:after="0"/>
         <w:rPr>
-          <w:ins w:id="39" w:author="Benjamin Stambach" w:date="2023-03-17T22:02:00Z"/>
           <w:sz w:val="16"/>
           <w:szCs w:val="16"/>
-          <w:lang w:val="fr-FR"/>
-        </w:rPr>
-      </w:pPr>
-      <w:ins w:id="40" w:author="Benjamin Stambach" w:date="2023-03-17T22:02:00Z">
-        <w:r>
-          <w:rPr>
-            <w:sz w:val="16"/>
-            <w:szCs w:val="16"/>
-            <w:lang w:val="en-US"/>
-          </w:rPr>
-          <w:t xml:space="preserve">        </w:t>
-        </w:r>
-        <w:r>
-          <w:rPr>
-            <w:sz w:val="16"/>
-            <w:szCs w:val="16"/>
-            <w:lang w:val="fr-FR"/>
-          </w:rPr>
-          <w:t>{</w:t>
-        </w:r>
-      </w:ins>
-    </w:p>
-    <w:p>
-      <w:pPr>
-        <w:spacing w:after="0"/>
-        <w:rPr>
-          <w:ins w:id="41" w:author="Benjamin Stambach" w:date="2023-03-17T22:02:00Z"/>
+          <w:lang w:val="en-US"/>
+        </w:rPr>
+      </w:pPr>
+      <w:r>
+        <w:rPr>
           <w:sz w:val="16"/>
           <w:szCs w:val="16"/>
-          <w:lang w:val="fr-FR"/>
-        </w:rPr>
-      </w:pPr>
-      <w:ins w:id="42" w:author="Benjamin Stambach" w:date="2023-03-17T22:02:00Z">
-        <w:r>
-          <w:rPr>
-            <w:sz w:val="16"/>
-            <w:szCs w:val="16"/>
-            <w:lang w:val="fr-FR"/>
-          </w:rPr>
-          <w:t xml:space="preserve">            "name": "pdflatex",</w:t>
-        </w:r>
-      </w:ins>
+          <w:lang w:val="en-US"/>
+        </w:rPr>
+        <w:t xml:space="preserve">                "-interaction=nonstopmode",</w:t>
+      </w:r>
     </w:p>
     <w:p>
       <w:pPr>
         <w:spacing w:after="0"/>
         <w:rPr>
-          <w:ins w:id="43" w:author="Benjamin Stambach" w:date="2023-03-17T22:02:00Z"/>
           <w:sz w:val="16"/>
           <w:szCs w:val="16"/>
-          <w:lang w:val="fr-FR"/>
-        </w:rPr>
-      </w:pPr>
-      <w:ins w:id="44" w:author="Benjamin Stambach" w:date="2023-03-17T22:02:00Z">
-        <w:r>
-          <w:rPr>
-            <w:sz w:val="16"/>
-            <w:szCs w:val="16"/>
-            <w:lang w:val="fr-FR"/>
-          </w:rPr>
-          <w:t xml:space="preserve">            "tools": [</w:t>
-        </w:r>
-      </w:ins>
-    </w:p>
-    <w:p>
-      <w:pPr>
-        <w:spacing w:after="0"/>
-        <w:rPr>
-          <w:ins w:id="45" w:author="Benjamin Stambach" w:date="2023-03-17T22:02:00Z"/>
+          <w:lang w:val="en-US"/>
+        </w:rPr>
+      </w:pPr>
+      <w:r>
+        <w:rPr>
           <w:sz w:val="16"/>
           <w:szCs w:val="16"/>
-          <w:lang w:val="fr-FR"/>
-        </w:rPr>
-      </w:pPr>
-      <w:ins w:id="46" w:author="Benjamin Stambach" w:date="2023-03-17T22:02:00Z">
-        <w:r>
-          <w:rPr>
-            <w:sz w:val="16"/>
-            <w:szCs w:val="16"/>
-            <w:lang w:val="fr-FR"/>
-          </w:rPr>
-          <w:lastRenderedPageBreak/>
-          <w:t xml:space="preserve">                "pdflatex"</w:t>
-        </w:r>
-      </w:ins>
+          <w:lang w:val="en-US"/>
+        </w:rPr>
+        <w:t xml:space="preserve">                "-file-line-error",</w:t>
+      </w:r>
     </w:p>
     <w:p>
       <w:pPr>
         <w:spacing w:after="0"/>
         <w:rPr>
-          <w:ins w:id="47" w:author="Benjamin Stambach" w:date="2023-03-17T22:02:00Z"/>
           <w:sz w:val="16"/>
           <w:szCs w:val="16"/>
-          <w:lang w:val="fr-FR"/>
-        </w:rPr>
-      </w:pPr>
-      <w:ins w:id="48" w:author="Benjamin Stambach" w:date="2023-03-17T22:02:00Z">
-        <w:r>
-          <w:rPr>
-            <w:sz w:val="16"/>
-            <w:szCs w:val="16"/>
-            <w:lang w:val="fr-FR"/>
-          </w:rPr>
-          <w:t xml:space="preserve">            ]</w:t>
-        </w:r>
-      </w:ins>
-    </w:p>
-    <w:p>
-      <w:pPr>
-        <w:spacing w:after="0"/>
-        <w:rPr>
-          <w:ins w:id="49" w:author="Benjamin Stambach" w:date="2023-03-17T22:02:00Z"/>
+          <w:lang w:val="en-US"/>
+        </w:rPr>
+      </w:pPr>
+      <w:r>
+        <w:rPr>
           <w:sz w:val="16"/>
           <w:szCs w:val="16"/>
-          <w:lang w:val="fr-FR"/>
-        </w:rPr>
-      </w:pPr>
-      <w:ins w:id="50" w:author="Benjamin Stambach" w:date="2023-03-17T22:02:00Z">
-        <w:r>
-          <w:rPr>
-            <w:sz w:val="16"/>
-            <w:szCs w:val="16"/>
-            <w:lang w:val="fr-FR"/>
-          </w:rPr>
-          <w:t xml:space="preserve">        }</w:t>
-        </w:r>
-      </w:ins>
+          <w:lang w:val="en-US"/>
+        </w:rPr>
+        <w:t xml:space="preserve">                "%DOC%"</w:t>
+      </w:r>
     </w:p>
     <w:p>
       <w:pPr>
         <w:spacing w:after="0"/>
         <w:rPr>
-          <w:ins w:id="51" w:author="Benjamin Stambach" w:date="2023-03-17T22:02:00Z"/>
           <w:sz w:val="16"/>
           <w:szCs w:val="16"/>
-          <w:lang w:val="fr-FR"/>
-        </w:rPr>
-      </w:pPr>
-      <w:ins w:id="52" w:author="Benjamin Stambach" w:date="2023-03-17T22:02:00Z">
-        <w:r>
-          <w:rPr>
-            <w:sz w:val="16"/>
-            <w:szCs w:val="16"/>
-            <w:lang w:val="fr-FR"/>
-          </w:rPr>
-          <w:t xml:space="preserve">    ]</w:t>
-        </w:r>
-      </w:ins>
+          <w:lang w:val="en-US"/>
+        </w:rPr>
+      </w:pPr>
+      <w:r>
+        <w:rPr>
+          <w:sz w:val="16"/>
+          <w:szCs w:val="16"/>
+          <w:lang w:val="en-US"/>
+        </w:rPr>
+        <w:t xml:space="preserve">            ]</w:t>
+      </w:r>
+    </w:p>
+    <w:p>
+      <w:pPr>
+        <w:spacing w:after="0"/>
+        <w:rPr>
+          <w:sz w:val="16"/>
+          <w:szCs w:val="16"/>
+          <w:lang w:val="en-US"/>
+        </w:rPr>
+      </w:pPr>
+      <w:r>
+        <w:rPr>
+          <w:sz w:val="16"/>
+          <w:szCs w:val="16"/>
+          <w:lang w:val="en-US"/>
+        </w:rPr>
+        <w:t xml:space="preserve">        }</w:t>
+      </w:r>
+    </w:p>
+    <w:p>
+      <w:pPr>
+        <w:spacing w:after="0"/>
+        <w:rPr>
+          <w:sz w:val="16"/>
+          <w:szCs w:val="16"/>
+          <w:lang w:val="en-US"/>
+        </w:rPr>
+      </w:pPr>
+      <w:r>
+        <w:rPr>
+          <w:sz w:val="16"/>
+          <w:szCs w:val="16"/>
+          <w:lang w:val="en-US"/>
+        </w:rPr>
+        <w:t xml:space="preserve">    ],</w:t>
+      </w:r>
+    </w:p>
+    <w:p>
+      <w:pPr>
+        <w:spacing w:after="0"/>
+        <w:rPr>
+          <w:sz w:val="16"/>
+          <w:szCs w:val="16"/>
+          <w:lang w:val="en-US"/>
+        </w:rPr>
+      </w:pPr>
+      <w:r>
+        <w:rPr>
+          <w:sz w:val="16"/>
+          <w:szCs w:val="16"/>
+          <w:lang w:val="en-US"/>
+        </w:rPr>
+        <w:t xml:space="preserve">    "latex-workshop.latex.recipes": [</w:t>
+      </w:r>
+    </w:p>
+    <w:p>
+      <w:pPr>
+        <w:spacing w:after="0"/>
+        <w:rPr>
+          <w:sz w:val="16"/>
+          <w:szCs w:val="16"/>
+          <w:lang w:val="fr-FR"/>
+        </w:rPr>
+      </w:pPr>
+      <w:r>
+        <w:rPr>
+          <w:sz w:val="16"/>
+          <w:szCs w:val="16"/>
+          <w:lang w:val="en-US"/>
+        </w:rPr>
+        <w:t xml:space="preserve">        </w:t>
+      </w:r>
+      <w:r>
+        <w:rPr>
+          <w:sz w:val="16"/>
+          <w:szCs w:val="16"/>
+          <w:lang w:val="fr-FR"/>
+        </w:rPr>
+        <w:t>{</w:t>
+      </w:r>
+    </w:p>
+    <w:p>
+      <w:pPr>
+        <w:spacing w:after="0"/>
+        <w:rPr>
+          <w:sz w:val="16"/>
+          <w:szCs w:val="16"/>
+          <w:lang w:val="fr-FR"/>
+        </w:rPr>
+      </w:pPr>
+      <w:r>
+        <w:rPr>
+          <w:sz w:val="16"/>
+          <w:szCs w:val="16"/>
+          <w:lang w:val="fr-FR"/>
+        </w:rPr>
+        <w:t xml:space="preserve">            "name": "pdflatex",</w:t>
+      </w:r>
+    </w:p>
+    <w:p>
+      <w:pPr>
+        <w:spacing w:after="0"/>
+        <w:rPr>
+          <w:sz w:val="16"/>
+          <w:szCs w:val="16"/>
+          <w:lang w:val="fr-FR"/>
+        </w:rPr>
+      </w:pPr>
+      <w:r>
+        <w:rPr>
+          <w:sz w:val="16"/>
+          <w:szCs w:val="16"/>
+          <w:lang w:val="fr-FR"/>
+        </w:rPr>
+        <w:t xml:space="preserve">            "tools": [</w:t>
+      </w:r>
+    </w:p>
+    <w:p>
+      <w:pPr>
+        <w:spacing w:after="0"/>
+        <w:rPr>
+          <w:sz w:val="16"/>
+          <w:szCs w:val="16"/>
+          <w:lang w:val="fr-FR"/>
+        </w:rPr>
+      </w:pPr>
+      <w:r>
+        <w:rPr>
+          <w:sz w:val="16"/>
+          <w:szCs w:val="16"/>
+          <w:lang w:val="fr-FR"/>
+        </w:rPr>
+        <w:lastRenderedPageBreak/>
+        <w:t xml:space="preserve">                "pdflatex"</w:t>
+      </w:r>
+    </w:p>
+    <w:p>
+      <w:pPr>
+        <w:spacing w:after="0"/>
+        <w:rPr>
+          <w:sz w:val="16"/>
+          <w:szCs w:val="16"/>
+          <w:lang w:val="fr-FR"/>
+        </w:rPr>
+      </w:pPr>
+      <w:r>
+        <w:rPr>
+          <w:sz w:val="16"/>
+          <w:szCs w:val="16"/>
+          <w:lang w:val="fr-FR"/>
+        </w:rPr>
+        <w:t xml:space="preserve">            ]</w:t>
+      </w:r>
+    </w:p>
+    <w:p>
+      <w:pPr>
+        <w:spacing w:after="0"/>
+        <w:rPr>
+          <w:sz w:val="16"/>
+          <w:szCs w:val="16"/>
+          <w:lang w:val="fr-FR"/>
+        </w:rPr>
+      </w:pPr>
+      <w:r>
+        <w:rPr>
+          <w:sz w:val="16"/>
+          <w:szCs w:val="16"/>
+          <w:lang w:val="fr-FR"/>
+        </w:rPr>
+        <w:t xml:space="preserve">        }</w:t>
+      </w:r>
+    </w:p>
+    <w:p>
+      <w:pPr>
+        <w:spacing w:after="0"/>
+        <w:rPr>
+          <w:sz w:val="16"/>
+          <w:szCs w:val="16"/>
+          <w:lang w:val="fr-FR"/>
+        </w:rPr>
+      </w:pPr>
+      <w:r>
+        <w:rPr>
+          <w:sz w:val="16"/>
+          <w:szCs w:val="16"/>
+          <w:lang w:val="fr-FR"/>
+        </w:rPr>
+        <w:t xml:space="preserve">    ]</w:t>
+      </w:r>
     </w:p>
     <w:p>
       <w:pPr>
@@ -2606,7 +2528,7 @@
         </w:rPr>
         <w:t>ption disallowspace</w:t>
       </w:r>
-      <w:ins w:id="53" w:author="Benjamin Stambach" w:date="2023-03-17T22:02:00Z">
+      <w:ins w:id="1" w:author="Benjamin Stambach" w:date="2023-03-17T22:02:00Z">
         <w:r>
           <w:rPr>
             <w:sz w:val="24"/>
@@ -2657,13 +2579,13 @@
         <w:pStyle w:val="Paragraphedeliste"/>
         <w:ind w:left="1002" w:hanging="294"/>
         <w:rPr>
-          <w:ins w:id="54" w:author="Benjamin Stambach" w:date="2023-03-17T22:02:00Z"/>
+          <w:ins w:id="2" w:author="Benjamin Stambach" w:date="2023-03-17T22:02:00Z"/>
           <w:sz w:val="24"/>
           <w:szCs w:val="24"/>
           <w:lang w:val="en-GB"/>
         </w:rPr>
       </w:pPr>
-      <w:ins w:id="55" w:author="Benjamin Stambach" w:date="2023-03-17T22:02:00Z">
+      <w:ins w:id="3" w:author="Benjamin Stambach" w:date="2023-03-17T22:02:00Z">
         <w:r>
           <w:rPr>
             <w:sz w:val="24"/>
@@ -2679,13 +2601,13 @@
         <w:pStyle w:val="Paragraphedeliste"/>
         <w:ind w:left="1002" w:hanging="294"/>
         <w:rPr>
-          <w:ins w:id="56" w:author="Benjamin Stambach" w:date="2023-03-17T22:02:00Z"/>
+          <w:ins w:id="4" w:author="Benjamin Stambach" w:date="2023-03-17T22:02:00Z"/>
           <w:sz w:val="24"/>
           <w:szCs w:val="24"/>
           <w:lang w:val="en-GB"/>
         </w:rPr>
       </w:pPr>
-      <w:ins w:id="57" w:author="Benjamin Stambach" w:date="2023-03-17T22:02:00Z">
+      <w:ins w:id="5" w:author="Benjamin Stambach" w:date="2023-03-17T22:02:00Z">
         <w:r>
           <w:rPr>
             <w:sz w:val="24"/>
@@ -2701,7 +2623,7 @@
         <w:pStyle w:val="Paragraphedeliste"/>
         <w:ind w:hanging="294"/>
         <w:rPr>
-          <w:ins w:id="58" w:author="Benjamin Stambach" w:date="2023-03-17T22:02:00Z"/>
+          <w:ins w:id="6" w:author="Benjamin Stambach" w:date="2023-03-17T22:02:00Z"/>
           <w:sz w:val="24"/>
           <w:szCs w:val="24"/>
           <w:lang w:val="en-US"/>
@@ -2716,7 +2638,7 @@
           <w:sz w:val="24"/>
           <w:u w:val="single"/>
           <w:lang w:val="en-GB"/>
-          <w:rPrChange w:id="59" w:author="Benjamin Stambach" w:date="2023-03-17T22:02:00Z">
+          <w:rPrChange w:id="7" w:author="Benjamin Stambach" w:date="2023-03-17T22:02:00Z">
             <w:rPr>
               <w:sz w:val="24"/>
               <w:szCs w:val="24"/>
@@ -2731,7 +2653,7 @@
           <w:highlight w:val="yellow"/>
           <w:u w:val="single"/>
           <w:lang w:val="en-GB"/>
-          <w:rPrChange w:id="60" w:author="Benjamin Stambach" w:date="2023-03-17T22:02:00Z">
+          <w:rPrChange w:id="8" w:author="Benjamin Stambach" w:date="2023-03-17T22:02:00Z">
             <w:rPr>
               <w:sz w:val="24"/>
               <w:szCs w:val="24"/>
@@ -2747,7 +2669,7 @@
           <w:sz w:val="24"/>
           <w:u w:val="single"/>
           <w:lang w:val="en-GB"/>
-          <w:rPrChange w:id="61" w:author="Benjamin Stambach" w:date="2023-03-17T22:02:00Z">
+          <w:rPrChange w:id="9" w:author="Benjamin Stambach" w:date="2023-03-17T22:02:00Z">
             <w:rPr>
               <w:sz w:val="24"/>
               <w:szCs w:val="24"/>
@@ -2765,7 +2687,7 @@
         <w:rPr>
           <w:sz w:val="24"/>
           <w:lang w:val="fr-FR"/>
-          <w:rPrChange w:id="62" w:author="Benjamin Stambach" w:date="2023-03-17T22:02:00Z">
+          <w:rPrChange w:id="10" w:author="Benjamin Stambach" w:date="2023-03-17T22:02:00Z">
             <w:rPr>
               <w:sz w:val="24"/>
               <w:szCs w:val="24"/>
@@ -2786,7 +2708,7 @@
         <w:rPr>
           <w:sz w:val="24"/>
           <w:lang w:val="fr-FR"/>
-          <w:rPrChange w:id="63" w:author="Benjamin Stambach" w:date="2023-03-17T22:02:00Z">
+          <w:rPrChange w:id="11" w:author="Benjamin Stambach" w:date="2023-03-17T22:02:00Z">
             <w:rPr>
               <w:sz w:val="24"/>
               <w:szCs w:val="24"/>
@@ -2804,7 +2726,7 @@
         <w:rPr>
           <w:sz w:val="24"/>
           <w:lang w:val="fr-FR"/>
-          <w:rPrChange w:id="64" w:author="Benjamin Stambach" w:date="2023-03-17T22:02:00Z">
+          <w:rPrChange w:id="12" w:author="Benjamin Stambach" w:date="2023-03-17T22:02:00Z">
             <w:rPr>
               <w:sz w:val="24"/>
               <w:szCs w:val="24"/>
@@ -2817,7 +2739,7 @@
         <w:rPr>
           <w:sz w:val="24"/>
           <w:lang w:val="fr-FR"/>
-          <w:rPrChange w:id="65" w:author="Benjamin Stambach" w:date="2023-03-17T22:02:00Z">
+          <w:rPrChange w:id="13" w:author="Benjamin Stambach" w:date="2023-03-17T22:02:00Z">
             <w:rPr>
               <w:sz w:val="24"/>
               <w:szCs w:val="24"/>
@@ -2843,7 +2765,7 @@
         <w:rPr>
           <w:sz w:val="24"/>
           <w:lang w:val="fr-FR"/>
-          <w:rPrChange w:id="66" w:author="Benjamin Stambach" w:date="2023-03-17T22:02:00Z">
+          <w:rPrChange w:id="14" w:author="Benjamin Stambach" w:date="2023-03-17T22:02:00Z">
             <w:rPr>
               <w:sz w:val="24"/>
               <w:szCs w:val="24"/>
@@ -2925,7 +2847,7 @@
           <w:highlight w:val="yellow"/>
           <w:u w:val="single"/>
           <w:lang w:val="en-GB"/>
-          <w:rPrChange w:id="67" w:author="Benjamin Stambach" w:date="2023-03-17T22:02:00Z">
+          <w:rPrChange w:id="15" w:author="Benjamin Stambach" w:date="2023-03-17T22:02:00Z">
             <w:rPr>
               <w:sz w:val="24"/>
               <w:szCs w:val="24"/>
@@ -2941,7 +2863,7 @@
           <w:sz w:val="24"/>
           <w:u w:val="single"/>
           <w:lang w:val="en-GB"/>
-          <w:rPrChange w:id="68" w:author="Benjamin Stambach" w:date="2023-03-17T22:02:00Z">
+          <w:rPrChange w:id="16" w:author="Benjamin Stambach" w:date="2023-03-17T22:02:00Z">
             <w:rPr>
               <w:sz w:val="24"/>
               <w:szCs w:val="24"/>
@@ -2987,13 +2909,13 @@
           <w:numId w:val="9"/>
         </w:numPr>
         <w:rPr>
-          <w:ins w:id="69" w:author="Benjamin Stambach" w:date="2023-03-17T22:02:00Z"/>
+          <w:ins w:id="17" w:author="Benjamin Stambach" w:date="2023-03-17T22:02:00Z"/>
           <w:sz w:val="20"/>
           <w:szCs w:val="20"/>
           <w:lang w:val="fr-FR"/>
         </w:rPr>
       </w:pPr>
-      <w:ins w:id="70" w:author="Benjamin Stambach" w:date="2023-03-17T22:02:00Z">
+      <w:ins w:id="18" w:author="Benjamin Stambach" w:date="2023-03-17T22:02:00Z">
         <w:r>
           <w:rPr>
             <w:sz w:val="20"/>
@@ -3012,36 +2934,20 @@
           <w:numId w:val="9"/>
         </w:numPr>
         <w:rPr>
-          <w:ins w:id="71" w:author="Benjamin Stambach" w:date="2023-03-17T22:02:00Z"/>
+          <w:ins w:id="19" w:author="Benjamin Stambach" w:date="2023-03-17T22:02:00Z"/>
           <w:sz w:val="20"/>
           <w:szCs w:val="20"/>
-          <w:lang w:val="fr-FR"/>
-        </w:rPr>
-      </w:pPr>
-      <w:ins w:id="72" w:author="Benjamin Stambach" w:date="2023-03-17T22:02:00Z">
+          <w:lang w:val="en-GB"/>
+        </w:rPr>
+      </w:pPr>
+      <w:ins w:id="20" w:author="Benjamin Stambach" w:date="2023-03-17T22:02:00Z">
         <w:r>
           <w:rPr>
             <w:sz w:val="20"/>
             <w:szCs w:val="20"/>
-            <w:lang w:val="fr-FR"/>
+            <w:lang w:val="en-GB"/>
           </w:rPr>
-          <w:t>\bc :  \begin{dcases}</w:t>
-        </w:r>
-        <w:r>
-          <w:rPr>
-            <w:sz w:val="20"/>
-            <w:szCs w:val="20"/>
-            <w:lang w:val="fr-FR"/>
-          </w:rPr>
-          <w:t xml:space="preserve"> + </w:t>
-        </w:r>
-        <w:r>
-          <w:rPr>
-            <w:sz w:val="20"/>
-            <w:szCs w:val="20"/>
-            <w:lang w:val="fr-FR"/>
-          </w:rPr>
-          <w:t>\ec :  \end{dcases}</w:t>
+          <w:t>\bc :  \begin{dcases} + \ec :  \end{dcases}</w:t>
         </w:r>
       </w:ins>
     </w:p>
@@ -3053,13 +2959,13 @@
           <w:numId w:val="9"/>
         </w:numPr>
         <w:rPr>
-          <w:ins w:id="73" w:author="Benjamin Stambach" w:date="2023-03-17T22:02:00Z"/>
+          <w:ins w:id="21" w:author="Benjamin Stambach" w:date="2023-03-17T22:02:00Z"/>
           <w:sz w:val="20"/>
           <w:szCs w:val="20"/>
           <w:lang w:val="fr-FR"/>
         </w:rPr>
       </w:pPr>
-      <w:ins w:id="74" w:author="Benjamin Stambach" w:date="2023-03-17T22:02:00Z">
+      <w:ins w:id="22" w:author="Benjamin Stambach" w:date="2023-03-17T22:02:00Z">
         <w:r>
           <w:rPr>
             <w:sz w:val="20"/>
@@ -3078,13 +2984,13 @@
           <w:numId w:val="9"/>
         </w:numPr>
         <w:rPr>
-          <w:ins w:id="75" w:author="Benjamin Stambach" w:date="2023-03-17T22:02:00Z"/>
+          <w:ins w:id="23" w:author="Benjamin Stambach" w:date="2023-03-17T22:02:00Z"/>
           <w:sz w:val="20"/>
           <w:szCs w:val="20"/>
           <w:lang w:val="fr-FR"/>
         </w:rPr>
       </w:pPr>
-      <w:ins w:id="76" w:author="Benjamin Stambach" w:date="2023-03-17T22:02:00Z">
+      <w:ins w:id="24" w:author="Benjamin Stambach" w:date="2023-03-17T22:02:00Z">
         <w:r>
           <w:rPr>
             <w:sz w:val="20"/>
@@ -3108,7 +3014,7 @@
         <w:pStyle w:val="Paragraphedeliste"/>
         <w:ind w:left="1002"/>
         <w:rPr>
-          <w:ins w:id="77" w:author="Benjamin Stambach" w:date="2023-03-17T22:02:00Z"/>
+          <w:ins w:id="25" w:author="Benjamin Stambach" w:date="2023-03-17T22:02:00Z"/>
           <w:sz w:val="24"/>
           <w:szCs w:val="24"/>
           <w:lang w:val="fr-FR"/>
@@ -3120,13 +3026,13 @@
         <w:pStyle w:val="Paragraphedeliste"/>
         <w:ind w:left="1002" w:hanging="294"/>
         <w:rPr>
-          <w:ins w:id="78" w:author="Benjamin Stambach" w:date="2023-03-17T22:02:00Z"/>
-          <w:sz w:val="24"/>
-          <w:szCs w:val="24"/>
-          <w:lang w:val="fr-FR"/>
-        </w:rPr>
-      </w:pPr>
-      <w:ins w:id="79" w:author="Benjamin Stambach" w:date="2023-03-17T22:02:00Z">
+          <w:ins w:id="26" w:author="Benjamin Stambach" w:date="2023-03-17T22:02:00Z"/>
+          <w:sz w:val="24"/>
+          <w:szCs w:val="24"/>
+          <w:lang w:val="fr-FR"/>
+        </w:rPr>
+      </w:pPr>
+      <w:ins w:id="27" w:author="Benjamin Stambach" w:date="2023-03-17T22:02:00Z">
         <w:r>
           <w:rPr>
             <w:sz w:val="24"/>
@@ -3144,7 +3050,7 @@
         <w:rPr>
           <w:sz w:val="24"/>
           <w:lang w:val="fr-FR"/>
-          <w:rPrChange w:id="80" w:author="Benjamin Stambach" w:date="2023-03-17T22:02:00Z">
+          <w:rPrChange w:id="28" w:author="Benjamin Stambach" w:date="2023-03-17T22:02:00Z">
             <w:rPr>
               <w:sz w:val="24"/>
               <w:szCs w:val="24"/>
@@ -3153,7 +3059,7 @@
           </w:rPrChange>
         </w:rPr>
       </w:pPr>
-      <w:ins w:id="81" w:author="Benjamin Stambach" w:date="2023-03-17T22:02:00Z">
+      <w:ins w:id="29" w:author="Benjamin Stambach" w:date="2023-03-17T22:02:00Z">
         <w:r>
           <w:rPr>
             <w:sz w:val="24"/>
@@ -3171,7 +3077,7 @@
         <w:rPr>
           <w:sz w:val="24"/>
           <w:lang w:val="fr-FR"/>
-          <w:rPrChange w:id="82" w:author="Benjamin Stambach" w:date="2023-03-17T22:02:00Z">
+          <w:rPrChange w:id="30" w:author="Benjamin Stambach" w:date="2023-03-17T22:02:00Z">
             <w:rPr>
               <w:sz w:val="24"/>
               <w:szCs w:val="24"/>
@@ -3485,6 +3391,14 @@
         </w:rPr>
         <w:t>\href[option]{url}{text} =&gt; nouvelle commande \url</w:t>
       </w:r>
+      <w:r>
+        <w:rPr>
+          <w:sz w:val="24"/>
+          <w:szCs w:val="24"/>
+          <w:lang w:val="fr-FR"/>
+        </w:rPr>
+        <w:t>{url}{texte}</w:t>
+      </w:r>
     </w:p>
     <w:p>
       <w:pPr>
@@ -3523,7 +3437,7 @@
         </w:rPr>
         <w:t>\refA{label du link}{contenu clickable}</w:t>
       </w:r>
-      <w:ins w:id="83" w:author="Benjamin Stambach" w:date="2023-03-17T22:02:00Z">
+      <w:ins w:id="31" w:author="Benjamin Stambach" w:date="2023-03-17T22:02:00Z">
         <w:r>
           <w:rPr>
             <w:sz w:val="24"/>

</xml_diff>

<commit_message>
main ajout de showframe & spacing
</commit_message>
<xml_diff>
--- a/tex/latex/documentation/Main.docx
+++ b/tex/latex/documentation/Main.docx
@@ -692,6 +692,223 @@
           <w:lang w:val="fr-FR"/>
         </w:rPr>
         <w:t>1 (geometrie n°1)</w:t>
+      </w:r>
+    </w:p>
+    <w:p>
+      <w:pPr>
+        <w:pStyle w:val="Paragraphedeliste"/>
+        <w:numPr>
+          <w:ilvl w:val="0"/>
+          <w:numId w:val="1"/>
+        </w:numPr>
+        <w:rPr>
+          <w:sz w:val="24"/>
+          <w:szCs w:val="24"/>
+          <w:lang w:val="fr-FR"/>
+        </w:rPr>
+      </w:pPr>
+      <w:r>
+        <w:rPr>
+          <w:i/>
+          <w:iCs/>
+          <w:color w:val="ED7D31" w:themeColor="accent2"/>
+          <w:sz w:val="24"/>
+          <w:szCs w:val="24"/>
+          <w:lang w:val="fr-FR"/>
+        </w:rPr>
+        <w:t xml:space="preserve">showframe </w:t>
+      </w:r>
+      <w:r>
+        <w:rPr>
+          <w:i/>
+          <w:iCs/>
+          <w:color w:val="ED7D31" w:themeColor="accent2"/>
+          <w:sz w:val="24"/>
+          <w:szCs w:val="24"/>
+          <w:lang w:val="fr-FR"/>
+        </w:rPr>
+        <w:br/>
+      </w:r>
+      <w:r>
+        <w:rPr>
+          <w:i/>
+          <w:iCs/>
+          <w:sz w:val="24"/>
+          <w:szCs w:val="24"/>
+          <w:lang w:val="fr-FR"/>
+        </w:rPr>
+        <w:t>si option =&gt; génère frame</w:t>
+      </w:r>
+    </w:p>
+    <w:p>
+      <w:pPr>
+        <w:pStyle w:val="Paragraphedeliste"/>
+        <w:numPr>
+          <w:ilvl w:val="0"/>
+          <w:numId w:val="1"/>
+        </w:numPr>
+        <w:rPr>
+          <w:i/>
+          <w:iCs/>
+          <w:sz w:val="24"/>
+          <w:szCs w:val="24"/>
+          <w:lang w:val="fr-FR"/>
+        </w:rPr>
+      </w:pPr>
+      <w:r>
+        <w:rPr>
+          <w:i/>
+          <w:iCs/>
+          <w:color w:val="ED7D31" w:themeColor="accent2"/>
+          <w:sz w:val="24"/>
+          <w:szCs w:val="24"/>
+          <w:lang w:val="fr-FR"/>
+        </w:rPr>
+        <w:t>textspacing</w:t>
+      </w:r>
+      <w:r>
+        <w:rPr>
+          <w:i/>
+          <w:iCs/>
+          <w:color w:val="ED7D31" w:themeColor="accent2"/>
+          <w:sz w:val="24"/>
+          <w:szCs w:val="24"/>
+          <w:lang w:val="fr-FR"/>
+        </w:rPr>
+        <w:br/>
+      </w:r>
+      <w:r>
+        <w:rPr>
+          <w:i/>
+          <w:iCs/>
+          <w:color w:val="70AD47" w:themeColor="accent6"/>
+          <w:sz w:val="24"/>
+          <w:szCs w:val="24"/>
+          <w:lang w:val="fr-FR"/>
+        </w:rPr>
+        <w:t>1 :</w:t>
+      </w:r>
+      <w:r>
+        <w:rPr>
+          <w:i/>
+          <w:iCs/>
+          <w:sz w:val="24"/>
+          <w:szCs w:val="24"/>
+          <w:lang w:val="fr-FR"/>
+        </w:rPr>
+        <w:t xml:space="preserve"> </w:t>
+      </w:r>
+      <w:r>
+        <w:rPr>
+          <w:i/>
+          <w:iCs/>
+          <w:sz w:val="24"/>
+          <w:szCs w:val="24"/>
+          <w:lang w:val="fr-FR"/>
+        </w:rPr>
+        <w:t>\ifthenelse{\equal{\textspacing}{1} }{\singlespacing \setlength{\parskip}{1mm plus 3pt minus3pt } \def\setItemsep{0mm} \def\setParsep{0mm} }{}</w:t>
+      </w:r>
+      <w:r>
+        <w:rPr>
+          <w:i/>
+          <w:iCs/>
+          <w:sz w:val="24"/>
+          <w:szCs w:val="24"/>
+          <w:lang w:val="fr-FR"/>
+        </w:rPr>
+        <w:br/>
+      </w:r>
+      <w:r>
+        <w:rPr>
+          <w:i/>
+          <w:iCs/>
+          <w:color w:val="70AD47" w:themeColor="accent6"/>
+          <w:sz w:val="24"/>
+          <w:szCs w:val="24"/>
+          <w:lang w:val="fr-FR"/>
+        </w:rPr>
+        <w:t xml:space="preserve">1.5 : </w:t>
+      </w:r>
+      <w:r>
+        <w:rPr>
+          <w:i/>
+          <w:iCs/>
+          <w:sz w:val="24"/>
+          <w:szCs w:val="24"/>
+          <w:lang w:val="fr-FR"/>
+        </w:rPr>
+        <w:t>\ifthenelse{\equal{\textspacing}{1.5} }{\onehalfspacing \setlength{\parskip}{2mm plus 3pt minus3pt } \def\setItemsep{0.75mm} \def\setParsep{1mm}}{}</w:t>
+      </w:r>
+      <w:r>
+        <w:rPr>
+          <w:i/>
+          <w:iCs/>
+          <w:sz w:val="24"/>
+          <w:szCs w:val="24"/>
+          <w:lang w:val="fr-FR"/>
+        </w:rPr>
+        <w:br/>
+      </w:r>
+      <w:r>
+        <w:rPr>
+          <w:i/>
+          <w:iCs/>
+          <w:color w:val="70AD47" w:themeColor="accent6"/>
+          <w:sz w:val="24"/>
+          <w:szCs w:val="24"/>
+          <w:lang w:val="fr-FR"/>
+        </w:rPr>
+        <w:t>2 :</w:t>
+      </w:r>
+      <w:r>
+        <w:rPr>
+          <w:i/>
+          <w:iCs/>
+          <w:sz w:val="24"/>
+          <w:szCs w:val="24"/>
+          <w:lang w:val="fr-FR"/>
+        </w:rPr>
+        <w:t xml:space="preserve"> </w:t>
+      </w:r>
+      <w:r>
+        <w:rPr>
+          <w:i/>
+          <w:iCs/>
+          <w:sz w:val="24"/>
+          <w:szCs w:val="24"/>
+          <w:lang w:val="fr-FR"/>
+        </w:rPr>
+        <w:t>\ifthenelse{\equal{\textspacing}{2} }{\doublespacing \setlength{\parskip}{5mm plus 3pt minus3pt } \def\setItemsep{1mm} \def\setParsep{1.5mm} }{}</w:t>
+      </w:r>
+      <w:r>
+        <w:rPr>
+          <w:i/>
+          <w:iCs/>
+          <w:sz w:val="24"/>
+          <w:szCs w:val="24"/>
+          <w:lang w:val="fr-FR"/>
+        </w:rPr>
+        <w:tab/>
+      </w:r>
+      <w:r>
+        <w:rPr>
+          <w:i/>
+          <w:iCs/>
+          <w:sz w:val="24"/>
+          <w:szCs w:val="24"/>
+          <w:lang w:val="fr-FR"/>
+        </w:rPr>
+        <w:br/>
+      </w:r>
+      <w:r>
+        <w:rPr>
+          <w:i/>
+          <w:iCs/>
+          <w:sz w:val="24"/>
+          <w:szCs w:val="24"/>
+          <w:lang w:val="fr-FR"/>
+        </w:rPr>
+        <w:br/>
       </w:r>
     </w:p>
     <w:p>
@@ -2937,7 +3154,7 @@
           <w:ins w:id="19" w:author="Benjamin Stambach" w:date="2023-03-17T22:02:00Z"/>
           <w:sz w:val="20"/>
           <w:szCs w:val="20"/>
-          <w:lang w:val="en-GB"/>
+          <w:lang w:val="fr-FR"/>
         </w:rPr>
       </w:pPr>
       <w:ins w:id="20" w:author="Benjamin Stambach" w:date="2023-03-17T22:02:00Z">
@@ -2945,7 +3162,7 @@
           <w:rPr>
             <w:sz w:val="20"/>
             <w:szCs w:val="20"/>
-            <w:lang w:val="en-GB"/>
+            <w:lang w:val="fr-FR"/>
           </w:rPr>
           <w:t>\bc :  \begin{dcases} + \ec :  \end{dcases}</w:t>
         </w:r>
@@ -5880,6 +6097,14 @@
     <w:abstractNumId w:val="3"/>
   </w:num>
 </w:numbering>
+</file>
+
+<file path=word/people.xml><?xml version="1.0" encoding="utf-8"?>
+<w15:people xmlns:wpc="http://schemas.microsoft.com/office/word/2010/wordprocessingCanvas" xmlns:cx="http://schemas.microsoft.com/office/drawing/2014/chartex" xmlns:cx1="http://schemas.microsoft.com/office/drawing/2015/9/8/chartex" xmlns:cx2="http://schemas.microsoft.com/office/drawing/2015/10/21/chartex" xmlns:cx3="http://schemas.microsoft.com/office/drawing/2016/5/9/chartex" xmlns:cx4="http://schemas.microsoft.com/office/drawing/2016/5/10/chartex" xmlns:cx5="http://schemas.microsoft.com/office/drawing/2016/5/11/chartex" xmlns:cx6="http://schemas.microsoft.com/office/drawing/2016/5/12/chartex" xmlns:cx7="http://schemas.microsoft.com/office/drawing/2016/5/13/chartex" xmlns:cx8="http://schemas.microsoft.com/office/drawing/2016/5/14/chartex" xmlns:mc="http://schemas.openxmlformats.org/markup-compatibility/2006" xmlns:aink="http://schemas.microsoft.com/office/drawing/2016/ink" xmlns:am3d="http://schemas.microsoft.com/office/drawing/2017/model3d" xmlns:o="urn:schemas-microsoft-com:office:office" xmlns:oel="http://schemas.microsoft.com/office/2019/extlst" xmlns:r="http://schemas.openxmlformats.org/officeDocument/2006/relationships" xmlns:m="http://schemas.openxmlformats.org/officeDocument/2006/math" xmlns:v="urn:schemas-microsoft-com:vml" xmlns:wp14="http://schemas.microsoft.com/office/word/2010/wordprocessingDrawing" xmlns:wp="http://schemas.openxmlformats.org/drawingml/2006/wordprocessingDrawing" xmlns:w10="urn:schemas-microsoft-com:office:word" xmlns:w="http://schemas.openxmlformats.org/wordprocessingml/2006/main" xmlns:w14="http://schemas.microsoft.com/office/word/2010/wordml" xmlns:w15="http://schemas.microsoft.com/office/word/2012/wordml" xmlns:w16cex="http://schemas.microsoft.com/office/word/2018/wordml/cex" xmlns:w16cid="http://schemas.microsoft.com/office/word/2016/wordml/cid" xmlns:w16="http://schemas.microsoft.com/office/word/2018/wordml" xmlns:w16sdtdh="http://schemas.microsoft.com/office/word/2020/wordml/sdtdatahash" xmlns:w16se="http://schemas.microsoft.com/office/word/2015/wordml/symex" xmlns:wpg="http://schemas.microsoft.com/office/word/2010/wordprocessingGroup" xmlns:wpi="http://schemas.microsoft.com/office/word/2010/wordprocessingInk" xmlns:wne="http://schemas.microsoft.com/office/word/2006/wordml" xmlns:wps="http://schemas.microsoft.com/office/word/2010/wordprocessingShape" mc:Ignorable="w14 w15 w16se w16cid w16 w16cex w16sdtdh wp14">
+  <w15:person w15:author="Benjamin Stambach">
+    <w15:presenceInfo w15:providerId="AD" w15:userId="S::benjamin.stambach@insa-strasbourg.fr::5596a1ef-4fd9-46a5-8bbd-afa06d8433f4"/>
+  </w15:person>
+</w15:people>
 </file>
 
 <file path=word/styles.xml><?xml version="1.0" encoding="utf-8"?>

</xml_diff>